<commit_message>
Color palette tweaks for contrast accessibility and started writing
</commit_message>
<xml_diff>
--- a/Rapport.docx
+++ b/Rapport.docx
@@ -192,6 +192,43 @@
       </w:pPr>
     </w:p>
     <w:p>
+      <w:hyperlink r:id="rId5" w:history="1">
+        <w:r>
+          <w:rPr>
+            <w:rStyle w:val="Hyperlink"/>
+          </w:rPr>
+          <w:t>https://www.prb.software</w:t>
+        </w:r>
+      </w:hyperlink>
+    </w:p>
+    <w:p>
+      <w:hyperlink r:id="rId6" w:history="1">
+        <w:r>
+          <w:rPr>
+            <w:rStyle w:val="Hyperlink"/>
+          </w:rPr>
+          <w:t>https://xd.adobe.com/view/840a1c9a-f459-4d98-808e-e5259ba9cff6-d159/</w:t>
+        </w:r>
+      </w:hyperlink>
+    </w:p>
+    <w:p>
+      <w:pPr>
+        <w:rPr>
+          <w:rFonts w:cstheme="minorHAnsi"/>
+        </w:rPr>
+      </w:pPr>
+      <w:hyperlink r:id="rId7" w:history="1">
+        <w:r>
+          <w:rPr>
+            <w:rStyle w:val="Hyperlink"/>
+            <w:rFonts w:cstheme="minorHAnsi"/>
+          </w:rPr>
+          <w:t>https://github.com/PxArchive/Hjemmeside-projekt</w:t>
+        </w:r>
+      </w:hyperlink>
+    </w:p>
+    <w:p/>
+    <w:p>
       <w:pPr>
         <w:pStyle w:val="Overskrift1"/>
         <w:rPr>
@@ -201,174 +238,647 @@
       </w:pPr>
       <w:r>
         <w:rPr>
+          <w:rFonts w:eastAsia="Times New Roman" w:cstheme="minorHAnsi"/>
+          <w:sz w:val="24"/>
+          <w:szCs w:val="24"/>
+          <w:lang w:eastAsia="da-DK"/>
+        </w:rPr>
+        <w:t>F</w:t>
+      </w:r>
+      <w:r>
+        <w:rPr>
+          <w:rFonts w:eastAsia="Times New Roman" w:cstheme="minorHAnsi"/>
+          <w:sz w:val="24"/>
+          <w:szCs w:val="24"/>
+          <w:lang w:eastAsia="da-DK"/>
+        </w:rPr>
+        <w:t>orklaring af eventuelle ændringer</w:t>
+      </w:r>
+      <w:r>
+        <w:rPr>
+          <w:rFonts w:eastAsia="Times New Roman" w:cstheme="minorHAnsi"/>
+          <w:sz w:val="24"/>
+          <w:szCs w:val="24"/>
+          <w:lang w:eastAsia="da-DK"/>
+        </w:rPr>
+        <w:t xml:space="preserve"> siden prototype</w:t>
+      </w:r>
+    </w:p>
+    <w:p>
+      <w:pPr>
+        <w:pStyle w:val="BasicParagraph"/>
+        <w:numPr>
+          <w:ilvl w:val="0"/>
+          <w:numId w:val="1"/>
+        </w:numPr>
+        <w:rPr>
+          <w:rFonts w:ascii="Atkinson Hyperlegible" w:hAnsi="Atkinson Hyperlegible" w:cs="Atkinson Hyperlegible"/>
+          <w:w w:val="93"/>
+          <w:sz w:val="21"/>
+          <w:szCs w:val="21"/>
+        </w:rPr>
+      </w:pPr>
+      <w:r>
+        <w:rPr>
+          <w:rFonts w:ascii="Atkinson Hyperlegible" w:hAnsi="Atkinson Hyperlegible" w:cs="Atkinson Hyperlegible"/>
+          <w:w w:val="93"/>
+          <w:sz w:val="21"/>
+          <w:szCs w:val="21"/>
+        </w:rPr>
+        <w:t>Color scheme added</w:t>
+      </w:r>
+    </w:p>
+    <w:p>
+      <w:pPr>
+        <w:pStyle w:val="BasicParagraph"/>
+        <w:numPr>
+          <w:ilvl w:val="1"/>
+          <w:numId w:val="1"/>
+        </w:numPr>
+        <w:rPr>
+          <w:rFonts w:ascii="Atkinson Hyperlegible" w:hAnsi="Atkinson Hyperlegible" w:cs="Atkinson Hyperlegible"/>
+          <w:w w:val="93"/>
+          <w:sz w:val="21"/>
+          <w:szCs w:val="21"/>
+        </w:rPr>
+      </w:pPr>
+      <w:r>
+        <w:rPr>
+          <w:rFonts w:ascii="Atkinson Hyperlegible" w:hAnsi="Atkinson Hyperlegible" w:cs="Atkinson Hyperlegible"/>
+          <w:w w:val="93"/>
+          <w:sz w:val="21"/>
+          <w:szCs w:val="21"/>
+        </w:rPr>
+        <w:t>O</w:t>
+      </w:r>
+      <w:r>
+        <w:rPr>
+          <w:rFonts w:ascii="Atkinson Hyperlegible" w:hAnsi="Atkinson Hyperlegible" w:cs="Atkinson Hyperlegible"/>
+          <w:w w:val="93"/>
+          <w:sz w:val="21"/>
+          <w:szCs w:val="21"/>
+        </w:rPr>
+        <w:t>range: Happy, optimistic, energetic</w:t>
+      </w:r>
+    </w:p>
+    <w:p>
+      <w:pPr>
+        <w:pStyle w:val="BasicParagraph"/>
+        <w:numPr>
+          <w:ilvl w:val="1"/>
+          <w:numId w:val="1"/>
+        </w:numPr>
+        <w:rPr>
+          <w:rFonts w:ascii="Atkinson Hyperlegible" w:hAnsi="Atkinson Hyperlegible" w:cs="Atkinson Hyperlegible"/>
+          <w:w w:val="93"/>
+          <w:sz w:val="21"/>
+          <w:szCs w:val="21"/>
+        </w:rPr>
+      </w:pPr>
+      <w:r>
+        <w:rPr>
+          <w:rFonts w:ascii="Atkinson Hyperlegible" w:hAnsi="Atkinson Hyperlegible" w:cs="Atkinson Hyperlegible"/>
+          <w:w w:val="93"/>
+          <w:sz w:val="21"/>
+          <w:szCs w:val="21"/>
+        </w:rPr>
+        <w:t>L</w:t>
+      </w:r>
+      <w:r>
+        <w:rPr>
+          <w:rFonts w:ascii="Atkinson Hyperlegible" w:hAnsi="Atkinson Hyperlegible" w:cs="Atkinson Hyperlegible"/>
+          <w:w w:val="93"/>
+          <w:sz w:val="21"/>
+          <w:szCs w:val="21"/>
+        </w:rPr>
+        <w:t>ight brown/sand color: soft, luxurious</w:t>
+      </w:r>
+      <w:r>
+        <w:rPr>
+          <w:rFonts w:ascii="Atkinson Hyperlegible" w:hAnsi="Atkinson Hyperlegible" w:cs="Atkinson Hyperlegible"/>
+          <w:w w:val="93"/>
+          <w:sz w:val="21"/>
+          <w:szCs w:val="21"/>
+        </w:rPr>
+        <w:t>, human / warm</w:t>
+      </w:r>
+      <w:r>
+        <w:rPr>
+          <w:rFonts w:ascii="Atkinson Hyperlegible" w:hAnsi="Atkinson Hyperlegible" w:cs="Atkinson Hyperlegible"/>
+          <w:w w:val="93"/>
+          <w:sz w:val="21"/>
+          <w:szCs w:val="21"/>
+        </w:rPr>
+        <w:t xml:space="preserve">, royal, premium  </w:t>
+      </w:r>
+    </w:p>
+    <w:p>
+      <w:pPr>
+        <w:pStyle w:val="BasicParagraph"/>
+        <w:numPr>
+          <w:ilvl w:val="1"/>
+          <w:numId w:val="1"/>
+        </w:numPr>
+        <w:rPr>
+          <w:rFonts w:ascii="Atkinson Hyperlegible" w:hAnsi="Atkinson Hyperlegible" w:cs="Atkinson Hyperlegible"/>
+          <w:w w:val="93"/>
+          <w:sz w:val="21"/>
+          <w:szCs w:val="21"/>
+        </w:rPr>
+      </w:pPr>
+      <w:r>
+        <w:rPr>
+          <w:rFonts w:ascii="Atkinson Hyperlegible" w:hAnsi="Atkinson Hyperlegible" w:cs="Atkinson Hyperlegible"/>
+          <w:w w:val="93"/>
+          <w:sz w:val="21"/>
+          <w:szCs w:val="21"/>
+        </w:rPr>
+        <w:t>Black: Formal, professional, modern</w:t>
+      </w:r>
+    </w:p>
+    <w:p>
+      <w:pPr>
+        <w:pStyle w:val="BasicParagraph"/>
+        <w:numPr>
+          <w:ilvl w:val="1"/>
+          <w:numId w:val="1"/>
+        </w:numPr>
+        <w:rPr>
+          <w:rFonts w:ascii="Atkinson Hyperlegible" w:hAnsi="Atkinson Hyperlegible" w:cs="Atkinson Hyperlegible"/>
+          <w:w w:val="93"/>
+          <w:sz w:val="21"/>
+          <w:szCs w:val="21"/>
+        </w:rPr>
+      </w:pPr>
+      <w:r>
+        <w:rPr>
+          <w:rFonts w:ascii="Atkinson Hyperlegible" w:hAnsi="Atkinson Hyperlegible" w:cs="Atkinson Hyperlegible"/>
+          <w:w w:val="93"/>
+          <w:sz w:val="21"/>
+          <w:szCs w:val="21"/>
+        </w:rPr>
+        <w:t>White: Clean, simple</w:t>
+      </w:r>
+    </w:p>
+    <w:p>
+      <w:pPr>
+        <w:pStyle w:val="BasicParagraph"/>
+        <w:numPr>
+          <w:ilvl w:val="1"/>
+          <w:numId w:val="1"/>
+        </w:numPr>
+        <w:rPr>
+          <w:rFonts w:ascii="Atkinson Hyperlegible" w:hAnsi="Atkinson Hyperlegible" w:cs="Atkinson Hyperlegible"/>
+          <w:w w:val="93"/>
+          <w:sz w:val="21"/>
+          <w:szCs w:val="21"/>
+        </w:rPr>
+      </w:pPr>
+      <w:r>
+        <w:rPr>
+          <w:rFonts w:ascii="Atkinson Hyperlegible" w:hAnsi="Atkinson Hyperlegible" w:cs="Atkinson Hyperlegible"/>
+          <w:w w:val="93"/>
+          <w:sz w:val="21"/>
+          <w:szCs w:val="21"/>
+        </w:rPr>
+        <w:t>Tested with color.adobe.com accessibility tool</w:t>
+      </w:r>
+    </w:p>
+    <w:p>
+      <w:pPr>
+        <w:pStyle w:val="BasicParagraph"/>
+        <w:numPr>
+          <w:ilvl w:val="2"/>
+          <w:numId w:val="1"/>
+        </w:numPr>
+        <w:rPr>
+          <w:rFonts w:ascii="Atkinson Hyperlegible" w:hAnsi="Atkinson Hyperlegible" w:cs="Atkinson Hyperlegible"/>
+          <w:w w:val="93"/>
+          <w:sz w:val="21"/>
+          <w:szCs w:val="21"/>
+        </w:rPr>
+      </w:pPr>
+      <w:r>
+        <w:rPr>
+          <w:rFonts w:ascii="Atkinson Hyperlegible" w:hAnsi="Atkinson Hyperlegible" w:cs="Atkinson Hyperlegible"/>
+          <w:w w:val="93"/>
+          <w:sz w:val="21"/>
+          <w:szCs w:val="21"/>
+        </w:rPr>
+        <w:t>Contrast accepted for orange/beige for large/bold text &amp; shapes</w:t>
+      </w:r>
+    </w:p>
+    <w:p>
+      <w:pPr>
+        <w:pStyle w:val="BasicParagraph"/>
+        <w:numPr>
+          <w:ilvl w:val="2"/>
+          <w:numId w:val="1"/>
+        </w:numPr>
+        <w:rPr>
+          <w:rFonts w:ascii="Atkinson Hyperlegible" w:hAnsi="Atkinson Hyperlegible" w:cs="Atkinson Hyperlegible"/>
+          <w:w w:val="93"/>
+          <w:sz w:val="21"/>
+          <w:szCs w:val="21"/>
+        </w:rPr>
+      </w:pPr>
+      <w:r>
+        <w:rPr>
+          <w:rFonts w:ascii="Atkinson Hyperlegible" w:hAnsi="Atkinson Hyperlegible" w:cs="Atkinson Hyperlegible"/>
+          <w:w w:val="93"/>
+          <w:sz w:val="21"/>
+          <w:szCs w:val="21"/>
+        </w:rPr>
+        <w:t>Contrast black &amp; white accepted</w:t>
+      </w:r>
+    </w:p>
+    <w:p>
+      <w:pPr>
+        <w:pStyle w:val="BasicParagraph"/>
+        <w:numPr>
+          <w:ilvl w:val="2"/>
+          <w:numId w:val="1"/>
+        </w:numPr>
+        <w:rPr>
+          <w:rFonts w:ascii="Atkinson Hyperlegible" w:hAnsi="Atkinson Hyperlegible" w:cs="Atkinson Hyperlegible"/>
+          <w:w w:val="93"/>
+          <w:sz w:val="21"/>
+          <w:szCs w:val="21"/>
+        </w:rPr>
+      </w:pPr>
+      <w:r>
+        <w:rPr>
+          <w:rFonts w:ascii="Atkinson Hyperlegible" w:hAnsi="Atkinson Hyperlegible" w:cs="Atkinson Hyperlegible"/>
+          <w:w w:val="93"/>
+          <w:sz w:val="21"/>
+          <w:szCs w:val="21"/>
+        </w:rPr>
+        <w:t>Color blindness: No conflicting colors</w:t>
+      </w:r>
+    </w:p>
+    <w:p>
+      <w:pPr>
+        <w:pStyle w:val="BasicParagraph"/>
+        <w:numPr>
+          <w:ilvl w:val="2"/>
+          <w:numId w:val="1"/>
+        </w:numPr>
+        <w:rPr>
+          <w:rFonts w:ascii="Atkinson Hyperlegible" w:hAnsi="Atkinson Hyperlegible" w:cs="Atkinson Hyperlegible"/>
+          <w:w w:val="93"/>
+          <w:sz w:val="21"/>
+          <w:szCs w:val="21"/>
+        </w:rPr>
+      </w:pPr>
+      <w:r>
+        <w:rPr>
+          <w:rFonts w:ascii="Atkinson Hyperlegible" w:hAnsi="Atkinson Hyperlegible" w:cs="Atkinson Hyperlegible"/>
+          <w:w w:val="93"/>
+          <w:sz w:val="21"/>
+          <w:szCs w:val="21"/>
+        </w:rPr>
+        <w:t>(colors not updated on prototype)</w:t>
+      </w:r>
+    </w:p>
+    <w:p>
+      <w:pPr>
+        <w:pStyle w:val="BasicParagraph"/>
+        <w:numPr>
+          <w:ilvl w:val="0"/>
+          <w:numId w:val="1"/>
+        </w:numPr>
+        <w:rPr>
+          <w:rFonts w:ascii="Atkinson Hyperlegible" w:hAnsi="Atkinson Hyperlegible" w:cs="Atkinson Hyperlegible"/>
+          <w:w w:val="93"/>
+          <w:sz w:val="21"/>
+          <w:szCs w:val="21"/>
+        </w:rPr>
+      </w:pPr>
+      <w:r>
+        <w:rPr>
+          <w:rFonts w:ascii="Atkinson Hyperlegible" w:hAnsi="Atkinson Hyperlegible" w:cs="Atkinson Hyperlegible"/>
+          <w:w w:val="93"/>
+          <w:sz w:val="21"/>
+          <w:szCs w:val="21"/>
+        </w:rPr>
+        <w:t>Layout &amp; component changes</w:t>
+      </w:r>
+    </w:p>
+    <w:p>
+      <w:pPr>
+        <w:pStyle w:val="BasicParagraph"/>
+        <w:numPr>
+          <w:ilvl w:val="1"/>
+          <w:numId w:val="1"/>
+        </w:numPr>
+        <w:rPr>
+          <w:rFonts w:ascii="Atkinson Hyperlegible" w:hAnsi="Atkinson Hyperlegible" w:cs="Atkinson Hyperlegible"/>
+          <w:w w:val="93"/>
+          <w:sz w:val="21"/>
+          <w:szCs w:val="21"/>
+          <w:lang w:val="da-DK"/>
+        </w:rPr>
+      </w:pPr>
+      <w:r>
+        <w:rPr>
+          <w:rFonts w:ascii="Atkinson Hyperlegible" w:hAnsi="Atkinson Hyperlegible" w:cs="Atkinson Hyperlegible"/>
+          <w:w w:val="93"/>
+          <w:sz w:val="21"/>
+          <w:szCs w:val="21"/>
+          <w:lang w:val="da-DK"/>
+        </w:rPr>
+        <w:lastRenderedPageBreak/>
+        <w:t xml:space="preserve">Den største ændring </w:t>
+      </w:r>
+      <w:r>
+        <w:rPr>
+          <w:rFonts w:ascii="Atkinson Hyperlegible" w:hAnsi="Atkinson Hyperlegible" w:cs="Atkinson Hyperlegible"/>
+          <w:w w:val="93"/>
+          <w:sz w:val="21"/>
+          <w:szCs w:val="21"/>
+          <w:lang w:val="da-DK"/>
+        </w:rPr>
+        <w:t>ift. layout jeg har lavet er at jeg har tilføjet en dekorativ overskrift, som står vertikalt i venstre side af alle mine sites. Personligt syntes jeg den får min website til at føltes mere moderne og spændende.</w:t>
+      </w:r>
+    </w:p>
+    <w:p>
+      <w:pPr>
+        <w:pStyle w:val="BasicParagraph"/>
+        <w:numPr>
+          <w:ilvl w:val="1"/>
+          <w:numId w:val="1"/>
+        </w:numPr>
+        <w:rPr>
+          <w:rFonts w:ascii="Atkinson Hyperlegible" w:hAnsi="Atkinson Hyperlegible" w:cs="Atkinson Hyperlegible"/>
+          <w:w w:val="93"/>
+          <w:sz w:val="21"/>
+          <w:szCs w:val="21"/>
+          <w:lang w:val="da-DK"/>
+        </w:rPr>
+      </w:pPr>
+      <w:r>
+        <w:rPr>
+          <w:rFonts w:ascii="Atkinson Hyperlegible" w:hAnsi="Atkinson Hyperlegible" w:cs="Atkinson Hyperlegible"/>
+          <w:w w:val="93"/>
+          <w:sz w:val="21"/>
+          <w:szCs w:val="21"/>
+          <w:lang w:val="da-DK"/>
+        </w:rPr>
+        <w:t>Derudover har jeg også lavet alle billeder afrundet firkanter, i stedet for at det var en blanding af firkanter og cirkler som det var før.</w:t>
+      </w:r>
+    </w:p>
+    <w:p>
+      <w:pPr>
+        <w:pStyle w:val="BasicParagraph"/>
+        <w:numPr>
+          <w:ilvl w:val="1"/>
+          <w:numId w:val="1"/>
+        </w:numPr>
+        <w:rPr>
+          <w:rFonts w:ascii="Atkinson Hyperlegible" w:hAnsi="Atkinson Hyperlegible" w:cs="Atkinson Hyperlegible"/>
+          <w:w w:val="93"/>
+          <w:sz w:val="21"/>
+          <w:szCs w:val="21"/>
+          <w:lang w:val="da-DK"/>
+        </w:rPr>
+      </w:pPr>
+      <w:r>
+        <w:rPr>
+          <w:rFonts w:ascii="Atkinson Hyperlegible" w:hAnsi="Atkinson Hyperlegible" w:cs="Atkinson Hyperlegible"/>
+          <w:w w:val="93"/>
+          <w:sz w:val="21"/>
+          <w:szCs w:val="21"/>
+          <w:lang w:val="da-DK"/>
+        </w:rPr>
+        <w:t>Tilføjet en ’kontakt mig’ knap på forsiden og About siden for at gøre det lettere for brugere at finde mine kontaktoplysninger.</w:t>
+      </w:r>
+    </w:p>
+    <w:p>
+      <w:pPr>
+        <w:pStyle w:val="BasicParagraph"/>
+        <w:numPr>
+          <w:ilvl w:val="1"/>
+          <w:numId w:val="1"/>
+        </w:numPr>
+        <w:rPr>
+          <w:rFonts w:ascii="Atkinson Hyperlegible" w:hAnsi="Atkinson Hyperlegible" w:cs="Atkinson Hyperlegible"/>
+          <w:w w:val="93"/>
+          <w:sz w:val="21"/>
+          <w:szCs w:val="21"/>
+          <w:lang w:val="da-DK"/>
+        </w:rPr>
+      </w:pPr>
+      <w:r>
+        <w:rPr>
+          <w:rFonts w:ascii="Atkinson Hyperlegible" w:hAnsi="Atkinson Hyperlegible" w:cs="Atkinson Hyperlegible"/>
+          <w:w w:val="93"/>
+          <w:sz w:val="21"/>
+          <w:szCs w:val="21"/>
+          <w:lang w:val="da-DK"/>
+        </w:rPr>
+        <w:t>Simplificeret portfolio siden, så alt om mine projekter ligger på den ene side, i stedet for at jeg skal tilføje separate sider til hvert nyt projekt. Dette gør det også lettere for brugere at navigere, da de blot skal scrolle for at se det hele. Der hvor det er relevant, vil jeg selvfølgelig også tilføje links inde i tekststykkerne om projekterne, hvis det nu omhandler et projekt som jeg har udgivet et sted på internettet.</w:t>
+      </w:r>
+    </w:p>
+    <w:p>
+      <w:pPr>
+        <w:pStyle w:val="Listeafsnit"/>
+        <w:numPr>
+          <w:ilvl w:val="0"/>
+          <w:numId w:val="1"/>
+        </w:numPr>
+        <w:rPr>
+          <w:lang w:eastAsia="da-DK"/>
+        </w:rPr>
+      </w:pPr>
+      <w:r>
+        <w:rPr>
+          <w:rFonts w:ascii="Atkinson Hyperlegible" w:hAnsi="Atkinson Hyperlegible" w:cs="Atkinson Hyperlegible"/>
+          <w:w w:val="93"/>
+          <w:sz w:val="21"/>
+          <w:szCs w:val="21"/>
+        </w:rPr>
+        <w:t>Content inserted (text &amp; images)</w:t>
+      </w:r>
+    </w:p>
+    <w:p>
+      <w:pPr>
+        <w:pStyle w:val="Listeafsnit"/>
+        <w:numPr>
+          <w:ilvl w:val="1"/>
+          <w:numId w:val="1"/>
+        </w:numPr>
+        <w:rPr>
+          <w:lang w:eastAsia="da-DK"/>
+        </w:rPr>
+      </w:pPr>
+      <w:r>
+        <w:rPr>
+          <w:lang w:eastAsia="da-DK"/>
+        </w:rPr>
+        <w:t>Der blev ikke tilføjet noget content til prototypen grundet tidsmangel. Til hjemmesiden vil jeg gerne få indsat noget content på hver side, men jeg forventer ikke at nå at få udfyldt alle sider med content.</w:t>
+      </w:r>
+    </w:p>
+    <w:p>
+      <w:pPr>
+        <w:pStyle w:val="Listeafsnit"/>
+        <w:numPr>
+          <w:ilvl w:val="1"/>
+          <w:numId w:val="1"/>
+        </w:numPr>
+        <w:rPr>
+          <w:lang w:eastAsia="da-DK"/>
+        </w:rPr>
+      </w:pPr>
+      <w:r>
+        <w:rPr>
+          <w:lang w:eastAsia="da-DK"/>
+        </w:rPr>
+        <w:t>Til at starte med, vil jeg forsøge at indsætte det content som jeg havde i forvejen på min gamle portfolio hjemmeside, peterbjoern.dk</w:t>
+      </w:r>
+      <w:r>
+        <w:rPr>
+          <w:lang w:eastAsia="da-DK"/>
+        </w:rPr>
+        <w:t xml:space="preserve"> og derefter tilrette og videreskrive på det</w:t>
+      </w:r>
+      <w:r>
+        <w:rPr>
+          <w:lang w:eastAsia="da-DK"/>
+        </w:rPr>
+        <w:t>.</w:t>
+      </w:r>
+    </w:p>
+    <w:p>
+      <w:pPr>
+        <w:rPr>
+          <w:lang w:eastAsia="da-DK"/>
+        </w:rPr>
+      </w:pPr>
+      <w:r>
+        <w:rPr>
+          <w:lang w:eastAsia="da-DK"/>
+        </w:rPr>
+        <w:t>TODO: Husk alt-tekst til oplæsning af eks. billeder, links etc.</w:t>
+      </w:r>
+    </w:p>
+    <w:p>
+      <w:pPr>
+        <w:rPr>
+          <w:rFonts w:cstheme="minorHAnsi"/>
+        </w:rPr>
+      </w:pPr>
+    </w:p>
+    <w:p>
+      <w:pPr>
+        <w:pStyle w:val="Overskrift1"/>
+        <w:rPr>
           <w:rFonts w:eastAsia="Times New Roman"/>
           <w:lang w:eastAsia="da-DK"/>
         </w:rPr>
-        <w:t>Ændringer siden prototype:</w:t>
-      </w:r>
-    </w:p>
-    <w:p>
-      <w:pPr>
-        <w:pStyle w:val="BasicParagraph"/>
-        <w:numPr>
-          <w:ilvl w:val="0"/>
-          <w:numId w:val="1"/>
-        </w:numPr>
-        <w:rPr>
-          <w:rFonts w:ascii="Atkinson Hyperlegible" w:hAnsi="Atkinson Hyperlegible" w:cs="Atkinson Hyperlegible"/>
-          <w:w w:val="93"/>
-          <w:sz w:val="21"/>
-          <w:szCs w:val="21"/>
-        </w:rPr>
-      </w:pPr>
-      <w:r>
-        <w:rPr>
-          <w:rFonts w:ascii="Atkinson Hyperlegible" w:hAnsi="Atkinson Hyperlegible" w:cs="Atkinson Hyperlegible"/>
-          <w:w w:val="93"/>
-          <w:sz w:val="21"/>
-          <w:szCs w:val="21"/>
-        </w:rPr>
-        <w:t>Color scheme added</w:t>
-      </w:r>
-    </w:p>
-    <w:p>
-      <w:pPr>
-        <w:pStyle w:val="BasicParagraph"/>
-        <w:numPr>
-          <w:ilvl w:val="1"/>
-          <w:numId w:val="1"/>
-        </w:numPr>
-        <w:rPr>
-          <w:rFonts w:ascii="Atkinson Hyperlegible" w:hAnsi="Atkinson Hyperlegible" w:cs="Atkinson Hyperlegible"/>
-          <w:w w:val="93"/>
-          <w:sz w:val="21"/>
-          <w:szCs w:val="21"/>
-        </w:rPr>
-      </w:pPr>
-      <w:r>
-        <w:rPr>
-          <w:rFonts w:ascii="Atkinson Hyperlegible" w:hAnsi="Atkinson Hyperlegible" w:cs="Atkinson Hyperlegible"/>
-          <w:w w:val="93"/>
-          <w:sz w:val="21"/>
-          <w:szCs w:val="21"/>
-        </w:rPr>
-        <w:t>Yellow/orange: Happy, optimistic, energetic</w:t>
-      </w:r>
-    </w:p>
-    <w:p>
-      <w:pPr>
-        <w:pStyle w:val="BasicParagraph"/>
-        <w:numPr>
-          <w:ilvl w:val="1"/>
-          <w:numId w:val="1"/>
-        </w:numPr>
-        <w:rPr>
-          <w:rFonts w:ascii="Atkinson Hyperlegible" w:hAnsi="Atkinson Hyperlegible" w:cs="Atkinson Hyperlegible"/>
-          <w:w w:val="93"/>
-          <w:sz w:val="21"/>
-          <w:szCs w:val="21"/>
-        </w:rPr>
-      </w:pPr>
-      <w:r>
-        <w:rPr>
-          <w:rFonts w:ascii="Atkinson Hyperlegible" w:hAnsi="Atkinson Hyperlegible" w:cs="Atkinson Hyperlegible"/>
-          <w:w w:val="93"/>
-          <w:sz w:val="21"/>
-          <w:szCs w:val="21"/>
-        </w:rPr>
-        <w:t>light brown</w:t>
-      </w:r>
-      <w:r>
-        <w:rPr>
-          <w:rFonts w:ascii="Atkinson Hyperlegible" w:hAnsi="Atkinson Hyperlegible" w:cs="Atkinson Hyperlegible"/>
-          <w:w w:val="93"/>
-          <w:sz w:val="21"/>
-          <w:szCs w:val="21"/>
-        </w:rPr>
-        <w:t xml:space="preserve">/sand color: soft, luxurious, royal, premium  </w:t>
-      </w:r>
-    </w:p>
-    <w:p>
-      <w:pPr>
-        <w:pStyle w:val="BasicParagraph"/>
-        <w:numPr>
-          <w:ilvl w:val="1"/>
-          <w:numId w:val="1"/>
-        </w:numPr>
-        <w:rPr>
-          <w:rFonts w:ascii="Atkinson Hyperlegible" w:hAnsi="Atkinson Hyperlegible" w:cs="Atkinson Hyperlegible"/>
-          <w:w w:val="93"/>
-          <w:sz w:val="21"/>
-          <w:szCs w:val="21"/>
-        </w:rPr>
-      </w:pPr>
-      <w:r>
-        <w:rPr>
-          <w:rFonts w:ascii="Atkinson Hyperlegible" w:hAnsi="Atkinson Hyperlegible" w:cs="Atkinson Hyperlegible"/>
-          <w:w w:val="93"/>
-          <w:sz w:val="21"/>
-          <w:szCs w:val="21"/>
-        </w:rPr>
-        <w:t>Black: Formal, professional, modern</w:t>
-      </w:r>
-    </w:p>
-    <w:p>
-      <w:pPr>
-        <w:pStyle w:val="BasicParagraph"/>
-        <w:numPr>
-          <w:ilvl w:val="0"/>
-          <w:numId w:val="1"/>
-        </w:numPr>
-        <w:rPr>
-          <w:rFonts w:ascii="Atkinson Hyperlegible" w:hAnsi="Atkinson Hyperlegible" w:cs="Atkinson Hyperlegible"/>
-          <w:w w:val="93"/>
-          <w:sz w:val="21"/>
-          <w:szCs w:val="21"/>
-        </w:rPr>
-      </w:pPr>
-      <w:r>
-        <w:rPr>
-          <w:rFonts w:ascii="Atkinson Hyperlegible" w:hAnsi="Atkinson Hyperlegible" w:cs="Atkinson Hyperlegible"/>
-          <w:w w:val="93"/>
-          <w:sz w:val="21"/>
-          <w:szCs w:val="21"/>
-        </w:rPr>
-        <w:t>Layout &amp; component changes</w:t>
-      </w:r>
-    </w:p>
-    <w:p>
-      <w:pPr>
-        <w:pStyle w:val="Listeafsnit"/>
-        <w:numPr>
-          <w:ilvl w:val="0"/>
-          <w:numId w:val="1"/>
-        </w:numPr>
-        <w:rPr>
-          <w:lang w:eastAsia="da-DK"/>
-        </w:rPr>
-      </w:pPr>
-      <w:r>
-        <w:rPr>
-          <w:rFonts w:ascii="Atkinson Hyperlegible" w:hAnsi="Atkinson Hyperlegible" w:cs="Atkinson Hyperlegible"/>
-          <w:w w:val="93"/>
-          <w:sz w:val="21"/>
-          <w:szCs w:val="21"/>
-        </w:rPr>
-        <w:t>Content inserted (text &amp; images)</w:t>
-      </w:r>
-    </w:p>
-    <w:p>
-      <w:pPr>
-        <w:rPr>
-          <w:lang w:eastAsia="da-DK"/>
-        </w:rPr>
-      </w:pPr>
-      <w:r>
-        <w:rPr>
-          <w:lang w:eastAsia="da-DK"/>
-        </w:rPr>
-        <w:t>TODO: Husk alt-tekst til oplæsning af eks. billeder, links etc.</w:t>
-      </w:r>
+      </w:pPr>
+      <w:r>
+        <w:rPr>
+          <w:rFonts w:eastAsia="Times New Roman" w:cstheme="minorHAnsi"/>
+          <w:sz w:val="24"/>
+          <w:szCs w:val="24"/>
+          <w:lang w:eastAsia="da-DK"/>
+        </w:rPr>
+        <w:t>F</w:t>
+      </w:r>
+      <w:r>
+        <w:rPr>
+          <w:rFonts w:eastAsia="Times New Roman" w:cstheme="minorHAnsi"/>
+          <w:sz w:val="24"/>
+          <w:szCs w:val="24"/>
+          <w:lang w:eastAsia="da-DK"/>
+        </w:rPr>
+        <w:t>orklaring af versionsstyring</w:t>
+      </w:r>
+    </w:p>
+    <w:p>
+      <w:pPr>
+        <w:rPr>
+          <w:rFonts w:cstheme="minorHAnsi"/>
+        </w:rPr>
+      </w:pPr>
+      <w:r>
+        <w:rPr>
+          <w:rFonts w:cstheme="minorHAnsi"/>
+        </w:rPr>
+        <w:t>Under udviklingen af min hjemmeside, så har jeg gjort brug af versionstyring i form af GitHub.</w:t>
+      </w:r>
+    </w:p>
+    <w:p>
+      <w:pPr>
+        <w:rPr>
+          <w:rFonts w:cstheme="minorHAnsi"/>
+        </w:rPr>
+      </w:pPr>
+    </w:p>
+    <w:p>
+      <w:pPr>
+        <w:rPr>
+          <w:rFonts w:cstheme="minorHAnsi"/>
+        </w:rPr>
+      </w:pPr>
+    </w:p>
+    <w:p>
+      <w:pPr>
+        <w:pStyle w:val="Overskrift1"/>
+        <w:rPr>
+          <w:rFonts w:eastAsia="Times New Roman" w:cstheme="minorHAnsi"/>
+          <w:sz w:val="24"/>
+          <w:szCs w:val="24"/>
+          <w:lang w:eastAsia="da-DK"/>
+        </w:rPr>
+      </w:pPr>
+      <w:r>
+        <w:rPr>
+          <w:rFonts w:eastAsia="Times New Roman" w:cstheme="minorHAnsi"/>
+          <w:sz w:val="24"/>
+          <w:szCs w:val="24"/>
+          <w:lang w:eastAsia="da-DK"/>
+        </w:rPr>
+        <w:t>F</w:t>
+      </w:r>
+      <w:r>
+        <w:rPr>
+          <w:rFonts w:eastAsia="Times New Roman" w:cstheme="minorHAnsi"/>
+          <w:sz w:val="24"/>
+          <w:szCs w:val="24"/>
+          <w:lang w:eastAsia="da-DK"/>
+        </w:rPr>
+        <w:t xml:space="preserve">orklaring af </w:t>
+      </w:r>
+      <w:r>
+        <w:rPr>
+          <w:rFonts w:eastAsia="Times New Roman" w:cstheme="minorHAnsi"/>
+          <w:sz w:val="24"/>
+          <w:szCs w:val="24"/>
+          <w:lang w:eastAsia="da-DK"/>
+        </w:rPr>
+        <w:t>kode bag mest udfordrende element på hjemmesiden</w:t>
+      </w:r>
+    </w:p>
+    <w:p>
+      <w:pPr>
+        <w:rPr>
+          <w:lang w:eastAsia="da-DK"/>
+        </w:rPr>
+      </w:pPr>
+      <w:r>
+        <w:rPr>
+          <w:lang w:eastAsia="da-DK"/>
+        </w:rPr>
+        <w:t>….</w:t>
+      </w:r>
+    </w:p>
+    <w:p>
+      <w:pPr>
+        <w:rPr>
+          <w:lang w:eastAsia="da-DK"/>
+        </w:rPr>
+      </w:pPr>
     </w:p>
     <w:p>
       <w:pPr>
@@ -425,7 +935,7 @@
         <w:sz w:val="20"/>
       </w:rPr>
     </w:lvl>
-    <w:lvl w:ilvl="2" w:tentative="1">
+    <w:lvl w:ilvl="2">
       <w:start w:val="1"/>
       <w:numFmt w:val="bullet"/>
       <w:lvlText w:val=""/>
@@ -1052,6 +1562,34 @@
       <w:lang w:val="en-US"/>
     </w:rPr>
   </w:style>
+  <w:style w:type="character" w:styleId="Hyperlink">
+    <w:name w:val="Hyperlink"/>
+    <w:basedOn w:val="Standardskrifttypeiafsnit"/>
+    <w:uiPriority w:val="99"/>
+    <w:unhideWhenUsed/>
+    <w:rsid w:val="00B54A3F"/>
+    <w:rPr>
+      <w:color w:val="0563C1" w:themeColor="hyperlink"/>
+      <w:u w:val="single"/>
+    </w:rPr>
+  </w:style>
+  <w:style w:type="character" w:styleId="Ulstomtale">
+    <w:name w:val="Unresolved Mention"/>
+    <w:basedOn w:val="Standardskrifttypeiafsnit"/>
+    <w:uiPriority w:val="99"/>
+    <w:semiHidden/>
+    <w:unhideWhenUsed/>
+    <w:rsid w:val="00B54A3F"/>
+    <w:rPr>
+      <w:color w:val="605E5C"/>
+      <w:shd w:val="clear" w:color="auto" w:fill="E1DFDD"/>
+    </w:rPr>
+  </w:style>
+  <w:style w:type="character" w:customStyle="1" w:styleId="markedcontent">
+    <w:name w:val="markedcontent"/>
+    <w:basedOn w:val="Standardskrifttypeiafsnit"/>
+    <w:rsid w:val="00173656"/>
+  </w:style>
 </w:styles>
 </file>
 

</xml_diff>

<commit_message>
Writing and styling tweaks
</commit_message>
<xml_diff>
--- a/Rapport.docx
+++ b/Rapport.docx
@@ -3,206 +3,30 @@
 <w:document xmlns:wpc="http://schemas.microsoft.com/office/word/2010/wordprocessingCanvas" xmlns:cx="http://schemas.microsoft.com/office/drawing/2014/chartex" xmlns:cx1="http://schemas.microsoft.com/office/drawing/2015/9/8/chartex" xmlns:cx2="http://schemas.microsoft.com/office/drawing/2015/10/21/chartex" xmlns:cx3="http://schemas.microsoft.com/office/drawing/2016/5/9/chartex" xmlns:cx4="http://schemas.microsoft.com/office/drawing/2016/5/10/chartex" xmlns:cx5="http://schemas.microsoft.com/office/drawing/2016/5/11/chartex" xmlns:cx6="http://schemas.microsoft.com/office/drawing/2016/5/12/chartex" xmlns:cx7="http://schemas.microsoft.com/office/drawing/2016/5/13/chartex" xmlns:cx8="http://schemas.microsoft.com/office/drawing/2016/5/14/chartex" xmlns:mc="http://schemas.openxmlformats.org/markup-compatibility/2006" xmlns:aink="http://schemas.microsoft.com/office/drawing/2016/ink" xmlns:am3d="http://schemas.microsoft.com/office/drawing/2017/model3d" xmlns:o="urn:schemas-microsoft-com:office:office" xmlns:r="http://schemas.openxmlformats.org/officeDocument/2006/relationships" xmlns:m="http://schemas.openxmlformats.org/officeDocument/2006/math" xmlns:v="urn:schemas-microsoft-com:vml" xmlns:wp14="http://schemas.microsoft.com/office/word/2010/wordprocessingDrawing" xmlns:wp="http://schemas.openxmlformats.org/drawingml/2006/wordprocessingDrawing" xmlns:w10="urn:schemas-microsoft-com:office:word" xmlns:w="http://schemas.openxmlformats.org/wordprocessingml/2006/main" xmlns:w14="http://schemas.microsoft.com/office/word/2010/wordml" xmlns:w15="http://schemas.microsoft.com/office/word/2012/wordml" xmlns:w16cex="http://schemas.microsoft.com/office/word/2018/wordml/cex" xmlns:w16cid="http://schemas.microsoft.com/office/word/2016/wordml/cid" xmlns:w16="http://schemas.microsoft.com/office/word/2018/wordml" xmlns:w16sdtdh="http://schemas.microsoft.com/office/word/2020/wordml/sdtdatahash" xmlns:w16se="http://schemas.microsoft.com/office/word/2015/wordml/symex" xmlns:wpg="http://schemas.microsoft.com/office/word/2010/wordprocessingGroup" xmlns:wpi="http://schemas.microsoft.com/office/word/2010/wordprocessingInk" xmlns:wne="http://schemas.microsoft.com/office/word/2006/wordml" xmlns:wps="http://schemas.microsoft.com/office/word/2010/wordprocessingShape" mc:Ignorable="w14 w15 w16se w16cid w16 w16cex w16sdtdh wp14">
   <w:body>
     <w:p>
-      <w:pPr>
-        <w:spacing w:before="100" w:beforeAutospacing="1" w:after="100" w:afterAutospacing="1" w:line="240" w:lineRule="auto"/>
-        <w:rPr>
-          <w:rFonts w:eastAsia="Times New Roman" w:cstheme="minorHAnsi"/>
-          <w:sz w:val="24"/>
-          <w:szCs w:val="24"/>
-          <w:lang w:eastAsia="da-DK"/>
-        </w:rPr>
-      </w:pPr>
-      <w:r>
-        <w:rPr>
-          <w:rFonts w:eastAsia="Times New Roman" w:cstheme="minorHAnsi"/>
-          <w:sz w:val="24"/>
-          <w:szCs w:val="24"/>
-          <w:lang w:eastAsia="da-DK"/>
-        </w:rPr>
-        <w:t>TODO: Brug content fra min gamle hjemmeside (peterbjoern.dk)</w:t>
-      </w:r>
-    </w:p>
-    <w:p>
-      <w:pPr>
-        <w:spacing w:before="100" w:beforeAutospacing="1" w:after="100" w:afterAutospacing="1" w:line="240" w:lineRule="auto"/>
-        <w:rPr>
-          <w:rFonts w:eastAsia="Times New Roman" w:cstheme="minorHAnsi"/>
-          <w:sz w:val="24"/>
-          <w:szCs w:val="24"/>
-          <w:lang w:eastAsia="da-DK"/>
-        </w:rPr>
-      </w:pPr>
-    </w:p>
-    <w:p>
-      <w:pPr>
-        <w:spacing w:before="100" w:beforeAutospacing="1" w:after="100" w:afterAutospacing="1" w:line="240" w:lineRule="auto"/>
-        <w:rPr>
-          <w:rFonts w:eastAsia="Times New Roman" w:cstheme="minorHAnsi"/>
-          <w:sz w:val="24"/>
-          <w:szCs w:val="24"/>
-          <w:lang w:eastAsia="da-DK"/>
-        </w:rPr>
-      </w:pPr>
-    </w:p>
-    <w:p>
-      <w:pPr>
-        <w:spacing w:before="100" w:beforeAutospacing="1" w:after="100" w:afterAutospacing="1" w:line="240" w:lineRule="auto"/>
-        <w:rPr>
-          <w:rFonts w:eastAsia="Times New Roman" w:cstheme="minorHAnsi"/>
-          <w:sz w:val="24"/>
-          <w:szCs w:val="24"/>
-          <w:lang w:eastAsia="da-DK"/>
-        </w:rPr>
-      </w:pPr>
-      <w:r>
-        <w:rPr>
-          <w:rFonts w:eastAsia="Times New Roman" w:cstheme="minorHAnsi"/>
-          <w:sz w:val="24"/>
-          <w:szCs w:val="24"/>
-          <w:lang w:eastAsia="da-DK"/>
-        </w:rPr>
-        <w:t>Denne projekt uge går ud på at producere din endelige portfolio website. Websiten skal udvikles i HTML/CSS, der skal bruges versionsstyring og den skal lægges online. </w:t>
-      </w:r>
-    </w:p>
-    <w:p>
-      <w:pPr>
-        <w:spacing w:before="100" w:beforeAutospacing="1" w:after="100" w:afterAutospacing="1" w:line="240" w:lineRule="auto"/>
-        <w:rPr>
-          <w:rFonts w:eastAsia="Times New Roman" w:cstheme="minorHAnsi"/>
-          <w:sz w:val="24"/>
-          <w:szCs w:val="24"/>
-          <w:lang w:eastAsia="da-DK"/>
-        </w:rPr>
-      </w:pPr>
-      <w:r>
-        <w:rPr>
-          <w:rFonts w:eastAsia="Times New Roman" w:cstheme="minorHAnsi"/>
-          <w:sz w:val="24"/>
-          <w:szCs w:val="24"/>
-          <w:lang w:eastAsia="da-DK"/>
-        </w:rPr>
-        <w:t>Der skal desuden udarbejdes et max 5 normalsiders (12000 anslag inkl. mellemrum) skriv om jeres webproduktion - Denne skal være lavet i InDesign. Den skriftlige del skal indeholde </w:t>
-      </w:r>
-    </w:p>
-    <w:p>
-      <w:pPr>
-        <w:numPr>
-          <w:ilvl w:val="0"/>
-          <w:numId w:val="1"/>
-        </w:numPr>
-        <w:spacing w:before="100" w:beforeAutospacing="1" w:after="100" w:afterAutospacing="1" w:line="240" w:lineRule="auto"/>
-        <w:rPr>
-          <w:rFonts w:eastAsia="Times New Roman" w:cstheme="minorHAnsi"/>
-          <w:sz w:val="24"/>
-          <w:szCs w:val="24"/>
-          <w:lang w:eastAsia="da-DK"/>
-        </w:rPr>
-      </w:pPr>
-      <w:r>
-        <w:rPr>
-          <w:rFonts w:eastAsia="Times New Roman" w:cstheme="minorHAnsi"/>
-          <w:sz w:val="24"/>
-          <w:szCs w:val="24"/>
-          <w:lang w:eastAsia="da-DK"/>
-        </w:rPr>
-        <w:t>forklaring af eventuelle ændringer mellem jeres prototype og endelige hjemmeside? Har I ændret mening omkring elementer, ting der ikke fungerede ved testing eller lign.? Forklar hvad der har ændret sig og hvorfor.</w:t>
-      </w:r>
-    </w:p>
-    <w:p>
-      <w:pPr>
-        <w:numPr>
-          <w:ilvl w:val="0"/>
-          <w:numId w:val="1"/>
-        </w:numPr>
-        <w:spacing w:before="100" w:beforeAutospacing="1" w:after="100" w:afterAutospacing="1" w:line="240" w:lineRule="auto"/>
-        <w:rPr>
-          <w:rFonts w:eastAsia="Times New Roman" w:cstheme="minorHAnsi"/>
-          <w:sz w:val="24"/>
-          <w:szCs w:val="24"/>
-          <w:lang w:eastAsia="da-DK"/>
-        </w:rPr>
-      </w:pPr>
-      <w:r>
-        <w:rPr>
-          <w:rFonts w:eastAsia="Times New Roman" w:cstheme="minorHAnsi"/>
-          <w:sz w:val="24"/>
-          <w:szCs w:val="24"/>
-          <w:lang w:eastAsia="da-DK"/>
-        </w:rPr>
-        <w:t>forklaring af versionsstyring (samt link til jeres versionsstyring - det er vigtigt at jeres versionsstyring er sat til public).</w:t>
-      </w:r>
-    </w:p>
-    <w:p>
-      <w:pPr>
-        <w:numPr>
-          <w:ilvl w:val="0"/>
-          <w:numId w:val="1"/>
-        </w:numPr>
-        <w:spacing w:before="100" w:beforeAutospacing="1" w:after="100" w:afterAutospacing="1" w:line="240" w:lineRule="auto"/>
-        <w:rPr>
-          <w:rFonts w:eastAsia="Times New Roman" w:cstheme="minorHAnsi"/>
-          <w:sz w:val="24"/>
-          <w:szCs w:val="24"/>
-          <w:lang w:eastAsia="da-DK"/>
-        </w:rPr>
-      </w:pPr>
-      <w:r>
-        <w:rPr>
-          <w:rFonts w:eastAsia="Times New Roman" w:cstheme="minorHAnsi"/>
-          <w:sz w:val="24"/>
-          <w:szCs w:val="24"/>
-          <w:lang w:eastAsia="da-DK"/>
-        </w:rPr>
-        <w:t>forklaring af koden bag et element på jeres website. Vælg gerne det I mener har været mest udfordrende. </w:t>
-      </w:r>
-    </w:p>
-    <w:p>
-      <w:pPr>
-        <w:numPr>
-          <w:ilvl w:val="0"/>
-          <w:numId w:val="1"/>
-        </w:numPr>
-        <w:spacing w:before="100" w:beforeAutospacing="1" w:after="100" w:afterAutospacing="1" w:line="240" w:lineRule="auto"/>
-        <w:rPr>
-          <w:rFonts w:eastAsia="Times New Roman" w:cstheme="minorHAnsi"/>
-          <w:sz w:val="24"/>
-          <w:szCs w:val="24"/>
-          <w:lang w:eastAsia="da-DK"/>
-        </w:rPr>
-      </w:pPr>
-      <w:r>
-        <w:rPr>
-          <w:rFonts w:eastAsia="Times New Roman" w:cstheme="minorHAnsi"/>
-          <w:sz w:val="24"/>
-          <w:szCs w:val="24"/>
-          <w:lang w:eastAsia="da-DK"/>
-        </w:rPr>
-        <w:t>Link til jeres website. (Jeres website skal være uploadet til jeres one.com server. )</w:t>
-      </w:r>
-    </w:p>
-    <w:p>
-      <w:pPr>
-        <w:spacing w:before="100" w:beforeAutospacing="1" w:after="100" w:afterAutospacing="1" w:line="240" w:lineRule="auto"/>
-        <w:rPr>
-          <w:rFonts w:eastAsia="Times New Roman" w:cstheme="minorHAnsi"/>
-          <w:sz w:val="24"/>
-          <w:szCs w:val="24"/>
-          <w:lang w:eastAsia="da-DK"/>
-        </w:rPr>
-      </w:pPr>
+      <w:r>
+        <w:fldChar w:fldCharType="begin"/>
+      </w:r>
+      <w:r>
+        <w:instrText xml:space="preserve"> HYPERLINK "https://www.prb.software" </w:instrText>
+      </w:r>
+      <w:r>
+        <w:fldChar w:fldCharType="separate"/>
+      </w:r>
+      <w:r>
+        <w:rPr>
+          <w:rStyle w:val="Hyperlink"/>
+        </w:rPr>
+        <w:t>https://www.prb.software</w:t>
+      </w:r>
+      <w:r>
+        <w:rPr>
+          <w:rStyle w:val="Hyperlink"/>
+        </w:rPr>
+        <w:fldChar w:fldCharType="end"/>
+      </w:r>
     </w:p>
     <w:p>
       <w:hyperlink r:id="rId5" w:history="1">
-        <w:r>
-          <w:rPr>
-            <w:rStyle w:val="Hyperlink"/>
-          </w:rPr>
-          <w:t>https://www.prb.software</w:t>
-        </w:r>
-      </w:hyperlink>
-    </w:p>
-    <w:p>
-      <w:hyperlink r:id="rId6" w:history="1">
         <w:r>
           <w:rPr>
             <w:rStyle w:val="Hyperlink"/>
@@ -217,7 +41,7 @@
           <w:rFonts w:cstheme="minorHAnsi"/>
         </w:rPr>
       </w:pPr>
-      <w:hyperlink r:id="rId7" w:history="1">
+      <w:hyperlink r:id="rId6" w:history="1">
         <w:r>
           <w:rPr>
             <w:rStyle w:val="Hyperlink"/>
@@ -537,7 +361,27 @@
           <w:sz w:val="21"/>
           <w:szCs w:val="21"/>
         </w:rPr>
-        <w:t>(colors not updated on prototype)</w:t>
+        <w:t>(</w:t>
+      </w:r>
+      <w:proofErr w:type="gramStart"/>
+      <w:r>
+        <w:rPr>
+          <w:rFonts w:ascii="Atkinson Hyperlegible" w:hAnsi="Atkinson Hyperlegible" w:cs="Atkinson Hyperlegible"/>
+          <w:w w:val="93"/>
+          <w:sz w:val="21"/>
+          <w:szCs w:val="21"/>
+        </w:rPr>
+        <w:t>colors</w:t>
+      </w:r>
+      <w:proofErr w:type="gramEnd"/>
+      <w:r>
+        <w:rPr>
+          <w:rFonts w:ascii="Atkinson Hyperlegible" w:hAnsi="Atkinson Hyperlegible" w:cs="Atkinson Hyperlegible"/>
+          <w:w w:val="93"/>
+          <w:sz w:val="21"/>
+          <w:szCs w:val="21"/>
+        </w:rPr>
+        <w:t xml:space="preserve"> not updated on prototype)</w:t>
       </w:r>
     </w:p>
     <w:p>
@@ -587,7 +431,6 @@
           <w:szCs w:val="21"/>
           <w:lang w:val="da-DK"/>
         </w:rPr>
-        <w:lastRenderedPageBreak/>
         <w:t xml:space="preserve">Den største ændring </w:t>
       </w:r>
       <w:r>
@@ -598,7 +441,29 @@
           <w:szCs w:val="21"/>
           <w:lang w:val="da-DK"/>
         </w:rPr>
-        <w:t>ift. layout jeg har lavet er at jeg har tilføjet en dekorativ overskrift, som står vertikalt i venstre side af alle mine sites. Personligt syntes jeg den får min website til at føltes mere moderne og spændende.</w:t>
+        <w:t xml:space="preserve">ift. layout jeg har </w:t>
+      </w:r>
+      <w:proofErr w:type="gramStart"/>
+      <w:r>
+        <w:rPr>
+          <w:rFonts w:ascii="Atkinson Hyperlegible" w:hAnsi="Atkinson Hyperlegible" w:cs="Atkinson Hyperlegible"/>
+          <w:w w:val="93"/>
+          <w:sz w:val="21"/>
+          <w:szCs w:val="21"/>
+          <w:lang w:val="da-DK"/>
+        </w:rPr>
+        <w:t>lavet</w:t>
+      </w:r>
+      <w:proofErr w:type="gramEnd"/>
+      <w:r>
+        <w:rPr>
+          <w:rFonts w:ascii="Atkinson Hyperlegible" w:hAnsi="Atkinson Hyperlegible" w:cs="Atkinson Hyperlegible"/>
+          <w:w w:val="93"/>
+          <w:sz w:val="21"/>
+          <w:szCs w:val="21"/>
+          <w:lang w:val="da-DK"/>
+        </w:rPr>
+        <w:t xml:space="preserve"> er at jeg har tilføjet en dekorativ overskrift, som står vertikalt i venstre side af alle mine sites. Personligt syntes jeg den får min website til at føltes mere moderne og spændende.</w:t>
       </w:r>
     </w:p>
     <w:p>
@@ -650,7 +515,29 @@
           <w:szCs w:val="21"/>
           <w:lang w:val="da-DK"/>
         </w:rPr>
-        <w:t>Tilføjet en ’kontakt mig’ knap på forsiden og About siden for at gøre det lettere for brugere at finde mine kontaktoplysninger.</w:t>
+        <w:t xml:space="preserve">Tilføjet en ’kontakt mig’ knap på forsiden og </w:t>
+      </w:r>
+      <w:proofErr w:type="spellStart"/>
+      <w:r>
+        <w:rPr>
+          <w:rFonts w:ascii="Atkinson Hyperlegible" w:hAnsi="Atkinson Hyperlegible" w:cs="Atkinson Hyperlegible"/>
+          <w:w w:val="93"/>
+          <w:sz w:val="21"/>
+          <w:szCs w:val="21"/>
+          <w:lang w:val="da-DK"/>
+        </w:rPr>
+        <w:t>About</w:t>
+      </w:r>
+      <w:proofErr w:type="spellEnd"/>
+      <w:r>
+        <w:rPr>
+          <w:rFonts w:ascii="Atkinson Hyperlegible" w:hAnsi="Atkinson Hyperlegible" w:cs="Atkinson Hyperlegible"/>
+          <w:w w:val="93"/>
+          <w:sz w:val="21"/>
+          <w:szCs w:val="21"/>
+          <w:lang w:val="da-DK"/>
+        </w:rPr>
+        <w:t xml:space="preserve"> siden for at gøre det lettere for brugere at finde mine kontaktoplysninger.</w:t>
       </w:r>
     </w:p>
     <w:p>
@@ -676,7 +563,29 @@
           <w:szCs w:val="21"/>
           <w:lang w:val="da-DK"/>
         </w:rPr>
-        <w:t>Simplificeret portfolio siden, så alt om mine projekter ligger på den ene side, i stedet for at jeg skal tilføje separate sider til hvert nyt projekt. Dette gør det også lettere for brugere at navigere, da de blot skal scrolle for at se det hele. Der hvor det er relevant, vil jeg selvfølgelig også tilføje links inde i tekststykkerne om projekterne, hvis det nu omhandler et projekt som jeg har udgivet et sted på internettet.</w:t>
+        <w:t xml:space="preserve">Simplificeret </w:t>
+      </w:r>
+      <w:proofErr w:type="spellStart"/>
+      <w:r>
+        <w:rPr>
+          <w:rFonts w:ascii="Atkinson Hyperlegible" w:hAnsi="Atkinson Hyperlegible" w:cs="Atkinson Hyperlegible"/>
+          <w:w w:val="93"/>
+          <w:sz w:val="21"/>
+          <w:szCs w:val="21"/>
+          <w:lang w:val="da-DK"/>
+        </w:rPr>
+        <w:t>portfolio</w:t>
+      </w:r>
+      <w:proofErr w:type="spellEnd"/>
+      <w:r>
+        <w:rPr>
+          <w:rFonts w:ascii="Atkinson Hyperlegible" w:hAnsi="Atkinson Hyperlegible" w:cs="Atkinson Hyperlegible"/>
+          <w:w w:val="93"/>
+          <w:sz w:val="21"/>
+          <w:szCs w:val="21"/>
+          <w:lang w:val="da-DK"/>
+        </w:rPr>
+        <w:t xml:space="preserve"> siden, så alt om mine projekter ligger på den ene side, i stedet for at jeg skal tilføje separate sider til hvert nyt projekt. Dette gør det også lettere for brugere at navigere, da de blot skal scrolle for at se det hele. Der hvor det er relevant, vil jeg selvfølgelig også tilføje links inde i tekststykkerne om projekterne, hvis det nu omhandler et projekt som jeg har udgivet et sted på internettet.</w:t>
       </w:r>
     </w:p>
     <w:p>
@@ -697,7 +606,47 @@
           <w:sz w:val="21"/>
           <w:szCs w:val="21"/>
         </w:rPr>
-        <w:t>Content inserted (text &amp; images)</w:t>
+        <w:t xml:space="preserve">Content </w:t>
+      </w:r>
+      <w:proofErr w:type="spellStart"/>
+      <w:r>
+        <w:rPr>
+          <w:rFonts w:ascii="Atkinson Hyperlegible" w:hAnsi="Atkinson Hyperlegible" w:cs="Atkinson Hyperlegible"/>
+          <w:w w:val="93"/>
+          <w:sz w:val="21"/>
+          <w:szCs w:val="21"/>
+        </w:rPr>
+        <w:t>inserted</w:t>
+      </w:r>
+      <w:proofErr w:type="spellEnd"/>
+      <w:r>
+        <w:rPr>
+          <w:rFonts w:ascii="Atkinson Hyperlegible" w:hAnsi="Atkinson Hyperlegible" w:cs="Atkinson Hyperlegible"/>
+          <w:w w:val="93"/>
+          <w:sz w:val="21"/>
+          <w:szCs w:val="21"/>
+        </w:rPr>
+        <w:t xml:space="preserve"> (</w:t>
+      </w:r>
+      <w:proofErr w:type="spellStart"/>
+      <w:r>
+        <w:rPr>
+          <w:rFonts w:ascii="Atkinson Hyperlegible" w:hAnsi="Atkinson Hyperlegible" w:cs="Atkinson Hyperlegible"/>
+          <w:w w:val="93"/>
+          <w:sz w:val="21"/>
+          <w:szCs w:val="21"/>
+        </w:rPr>
+        <w:t>text</w:t>
+      </w:r>
+      <w:proofErr w:type="spellEnd"/>
+      <w:r>
+        <w:rPr>
+          <w:rFonts w:ascii="Atkinson Hyperlegible" w:hAnsi="Atkinson Hyperlegible" w:cs="Atkinson Hyperlegible"/>
+          <w:w w:val="93"/>
+          <w:sz w:val="21"/>
+          <w:szCs w:val="21"/>
+        </w:rPr>
+        <w:t xml:space="preserve"> &amp; images)</w:t>
       </w:r>
     </w:p>
     <w:p>
@@ -733,7 +682,21 @@
         <w:rPr>
           <w:lang w:eastAsia="da-DK"/>
         </w:rPr>
-        <w:t>Til at starte med, vil jeg forsøge at indsætte det content som jeg havde i forvejen på min gamle portfolio hjemmeside, peterbjoern.dk</w:t>
+        <w:t xml:space="preserve">Til at starte med, vil jeg forsøge at indsætte det content som jeg havde i forvejen på min gamle </w:t>
+      </w:r>
+      <w:proofErr w:type="spellStart"/>
+      <w:r>
+        <w:rPr>
+          <w:lang w:eastAsia="da-DK"/>
+        </w:rPr>
+        <w:t>portfolio</w:t>
+      </w:r>
+      <w:proofErr w:type="spellEnd"/>
+      <w:r>
+        <w:rPr>
+          <w:lang w:eastAsia="da-DK"/>
+        </w:rPr>
+        <w:t xml:space="preserve"> hjemmeside, peterbjoern.dk</w:t>
       </w:r>
       <w:r>
         <w:rPr>
@@ -747,26 +710,6 @@
         </w:rPr>
         <w:t>.</w:t>
       </w:r>
-    </w:p>
-    <w:p>
-      <w:pPr>
-        <w:rPr>
-          <w:lang w:eastAsia="da-DK"/>
-        </w:rPr>
-      </w:pPr>
-      <w:r>
-        <w:rPr>
-          <w:lang w:eastAsia="da-DK"/>
-        </w:rPr>
-        <w:t>TODO: Husk alt-tekst til oplæsning af eks. billeder, links etc.</w:t>
-      </w:r>
-    </w:p>
-    <w:p>
-      <w:pPr>
-        <w:rPr>
-          <w:rFonts w:cstheme="minorHAnsi"/>
-        </w:rPr>
-      </w:pPr>
     </w:p>
     <w:p>
       <w:pPr>
@@ -805,7 +748,144 @@
         <w:rPr>
           <w:rFonts w:cstheme="minorHAnsi"/>
         </w:rPr>
-        <w:t>Under udviklingen af min hjemmeside, så har jeg gjort brug af versionstyring i form af GitHub.</w:t>
+        <w:t>Under udviklingen af min hjemmeside har jeg gjort brug af version</w:t>
+      </w:r>
+      <w:r>
+        <w:rPr>
+          <w:rFonts w:cstheme="minorHAnsi"/>
+        </w:rPr>
+        <w:t>s</w:t>
+      </w:r>
+      <w:r>
+        <w:rPr>
+          <w:rFonts w:cstheme="minorHAnsi"/>
+        </w:rPr>
+        <w:t>styring</w:t>
+      </w:r>
+      <w:r>
+        <w:rPr>
+          <w:rFonts w:cstheme="minorHAnsi"/>
+        </w:rPr>
+        <w:t xml:space="preserve"> for at løbende kunne gemme min fremgang.</w:t>
+      </w:r>
+      <w:r>
+        <w:rPr>
+          <w:rFonts w:cstheme="minorHAnsi"/>
+        </w:rPr>
+        <w:t xml:space="preserve"> </w:t>
+      </w:r>
+      <w:r>
+        <w:rPr>
+          <w:rFonts w:cstheme="minorHAnsi"/>
+        </w:rPr>
+        <w:t xml:space="preserve">Til dette har jeg brugt </w:t>
+      </w:r>
+      <w:r>
+        <w:rPr>
+          <w:rFonts w:cstheme="minorHAnsi"/>
+        </w:rPr>
+        <w:t>GitHub</w:t>
+      </w:r>
+      <w:r>
+        <w:rPr>
+          <w:rFonts w:cstheme="minorHAnsi"/>
+        </w:rPr>
+        <w:t xml:space="preserve"> Desktop</w:t>
+      </w:r>
+      <w:r>
+        <w:rPr>
+          <w:rFonts w:cstheme="minorHAnsi"/>
+        </w:rPr>
+        <w:t xml:space="preserve">, hvori jeg har lavet og pushet et par </w:t>
+      </w:r>
+      <w:proofErr w:type="spellStart"/>
+      <w:r>
+        <w:rPr>
+          <w:rFonts w:cstheme="minorHAnsi"/>
+        </w:rPr>
+        <w:t>commits</w:t>
+      </w:r>
+      <w:proofErr w:type="spellEnd"/>
+      <w:r>
+        <w:rPr>
+          <w:rFonts w:cstheme="minorHAnsi"/>
+        </w:rPr>
+        <w:t xml:space="preserve"> om </w:t>
+      </w:r>
+      <w:r>
+        <w:rPr>
+          <w:rFonts w:cstheme="minorHAnsi"/>
+        </w:rPr>
+        <w:lastRenderedPageBreak/>
+        <w:t>dagen</w:t>
+      </w:r>
+      <w:r>
+        <w:rPr>
+          <w:rFonts w:cstheme="minorHAnsi"/>
+        </w:rPr>
+        <w:t>.</w:t>
+      </w:r>
+      <w:r>
+        <w:rPr>
+          <w:rFonts w:cstheme="minorHAnsi"/>
+        </w:rPr>
+        <w:t xml:space="preserve"> Da jeg arbejder individuelt på dette projekt og kun har arbejdet på det fra en computer, har jeg ikke haft brug for at pulle fra mit </w:t>
+      </w:r>
+      <w:proofErr w:type="spellStart"/>
+      <w:r>
+        <w:rPr>
+          <w:rFonts w:cstheme="minorHAnsi"/>
+        </w:rPr>
+        <w:t>repository</w:t>
+      </w:r>
+      <w:proofErr w:type="spellEnd"/>
+      <w:r>
+        <w:rPr>
+          <w:rFonts w:cstheme="minorHAnsi"/>
+        </w:rPr>
+        <w:t xml:space="preserve">. Hvis jeg evt. havde lavet nogle ændringer i dokumenterne til mit website fra min bærbar computer, kunne jeg have lavet et </w:t>
+      </w:r>
+      <w:proofErr w:type="spellStart"/>
+      <w:r>
+        <w:rPr>
+          <w:rFonts w:cstheme="minorHAnsi"/>
+        </w:rPr>
+        <w:t>commit</w:t>
+      </w:r>
+      <w:proofErr w:type="spellEnd"/>
+      <w:r>
+        <w:rPr>
+          <w:rFonts w:cstheme="minorHAnsi"/>
+        </w:rPr>
+        <w:t xml:space="preserve"> med den version fra min bærbar computer og pushet den version til mit GitHub </w:t>
+      </w:r>
+      <w:proofErr w:type="spellStart"/>
+      <w:r>
+        <w:rPr>
+          <w:rFonts w:cstheme="minorHAnsi"/>
+        </w:rPr>
+        <w:t>repository</w:t>
+      </w:r>
+      <w:proofErr w:type="spellEnd"/>
+      <w:r>
+        <w:rPr>
+          <w:rFonts w:cstheme="minorHAnsi"/>
+        </w:rPr>
+        <w:t xml:space="preserve">. Jeg ville så senere kunne hente den version ned fra mit GitHub </w:t>
+      </w:r>
+      <w:proofErr w:type="spellStart"/>
+      <w:r>
+        <w:rPr>
+          <w:rFonts w:cstheme="minorHAnsi"/>
+        </w:rPr>
+        <w:t>repository</w:t>
+      </w:r>
+      <w:proofErr w:type="spellEnd"/>
+      <w:r>
+        <w:rPr>
+          <w:rFonts w:cstheme="minorHAnsi"/>
+        </w:rPr>
+        <w:t xml:space="preserve"> til min stationær computer derhjemme og arbejde videre på den version, derfra.</w:t>
       </w:r>
     </w:p>
     <w:p>

</xml_diff>

<commit_message>
Writing - Problem and color topics
</commit_message>
<xml_diff>
--- a/Rapport.docx
+++ b/Rapport.docx
@@ -3,30 +3,23 @@
 <w:document xmlns:wpc="http://schemas.microsoft.com/office/word/2010/wordprocessingCanvas" xmlns:cx="http://schemas.microsoft.com/office/drawing/2014/chartex" xmlns:cx1="http://schemas.microsoft.com/office/drawing/2015/9/8/chartex" xmlns:cx2="http://schemas.microsoft.com/office/drawing/2015/10/21/chartex" xmlns:cx3="http://schemas.microsoft.com/office/drawing/2016/5/9/chartex" xmlns:cx4="http://schemas.microsoft.com/office/drawing/2016/5/10/chartex" xmlns:cx5="http://schemas.microsoft.com/office/drawing/2016/5/11/chartex" xmlns:cx6="http://schemas.microsoft.com/office/drawing/2016/5/12/chartex" xmlns:cx7="http://schemas.microsoft.com/office/drawing/2016/5/13/chartex" xmlns:cx8="http://schemas.microsoft.com/office/drawing/2016/5/14/chartex" xmlns:mc="http://schemas.openxmlformats.org/markup-compatibility/2006" xmlns:aink="http://schemas.microsoft.com/office/drawing/2016/ink" xmlns:am3d="http://schemas.microsoft.com/office/drawing/2017/model3d" xmlns:o="urn:schemas-microsoft-com:office:office" xmlns:r="http://schemas.openxmlformats.org/officeDocument/2006/relationships" xmlns:m="http://schemas.openxmlformats.org/officeDocument/2006/math" xmlns:v="urn:schemas-microsoft-com:vml" xmlns:wp14="http://schemas.microsoft.com/office/word/2010/wordprocessingDrawing" xmlns:wp="http://schemas.openxmlformats.org/drawingml/2006/wordprocessingDrawing" xmlns:w10="urn:schemas-microsoft-com:office:word" xmlns:w="http://schemas.openxmlformats.org/wordprocessingml/2006/main" xmlns:w14="http://schemas.microsoft.com/office/word/2010/wordml" xmlns:w15="http://schemas.microsoft.com/office/word/2012/wordml" xmlns:w16cex="http://schemas.microsoft.com/office/word/2018/wordml/cex" xmlns:w16cid="http://schemas.microsoft.com/office/word/2016/wordml/cid" xmlns:w16="http://schemas.microsoft.com/office/word/2018/wordml" xmlns:w16sdtdh="http://schemas.microsoft.com/office/word/2020/wordml/sdtdatahash" xmlns:w16se="http://schemas.microsoft.com/office/word/2015/wordml/symex" xmlns:wpg="http://schemas.microsoft.com/office/word/2010/wordprocessingGroup" xmlns:wpi="http://schemas.microsoft.com/office/word/2010/wordprocessingInk" xmlns:wne="http://schemas.microsoft.com/office/word/2006/wordml" xmlns:wps="http://schemas.microsoft.com/office/word/2010/wordprocessingShape" mc:Ignorable="w14 w15 w16se w16cid w16 w16cex w16sdtdh wp14">
   <w:body>
     <w:p>
-      <w:r>
-        <w:fldChar w:fldCharType="begin"/>
-      </w:r>
-      <w:r>
-        <w:instrText xml:space="preserve"> HYPERLINK "https://www.prb.software" </w:instrText>
-      </w:r>
-      <w:r>
-        <w:fldChar w:fldCharType="separate"/>
-      </w:r>
-      <w:r>
-        <w:rPr>
-          <w:rStyle w:val="Hyperlink"/>
-        </w:rPr>
-        <w:t>https://www.prb.software</w:t>
-      </w:r>
-      <w:r>
-        <w:rPr>
-          <w:rStyle w:val="Hyperlink"/>
-        </w:rPr>
-        <w:fldChar w:fldCharType="end"/>
-      </w:r>
-    </w:p>
-    <w:p>
+      <w:pPr>
+        <w:jc w:val="both"/>
+      </w:pPr>
       <w:hyperlink r:id="rId5" w:history="1">
+        <w:r>
+          <w:rPr>
+            <w:rStyle w:val="Hyperlink"/>
+          </w:rPr>
+          <w:t>https://www.prb.software</w:t>
+        </w:r>
+      </w:hyperlink>
+    </w:p>
+    <w:p>
+      <w:pPr>
+        <w:jc w:val="both"/>
+      </w:pPr>
+      <w:hyperlink r:id="rId6" w:history="1">
         <w:r>
           <w:rPr>
             <w:rStyle w:val="Hyperlink"/>
@@ -37,11 +30,12 @@
     </w:p>
     <w:p>
       <w:pPr>
+        <w:jc w:val="both"/>
         <w:rPr>
           <w:rFonts w:cstheme="minorHAnsi"/>
         </w:rPr>
       </w:pPr>
-      <w:hyperlink r:id="rId6" w:history="1">
+      <w:hyperlink r:id="rId7" w:history="1">
         <w:r>
           <w:rPr>
             <w:rStyle w:val="Hyperlink"/>
@@ -51,10 +45,15 @@
         </w:r>
       </w:hyperlink>
     </w:p>
-    <w:p/>
+    <w:p>
+      <w:pPr>
+        <w:jc w:val="both"/>
+      </w:pPr>
+    </w:p>
     <w:p>
       <w:pPr>
         <w:pStyle w:val="Overskrift1"/>
+        <w:jc w:val="both"/>
         <w:rPr>
           <w:rFonts w:eastAsia="Times New Roman"/>
           <w:lang w:eastAsia="da-DK"/>
@@ -87,6 +86,157 @@
         </w:rPr>
         <w:t xml:space="preserve"> siden prototype</w:t>
       </w:r>
+    </w:p>
+    <w:p>
+      <w:pPr>
+        <w:pStyle w:val="BasicParagraph"/>
+        <w:jc w:val="both"/>
+        <w:rPr>
+          <w:rFonts w:ascii="Atkinson Hyperlegible" w:hAnsi="Atkinson Hyperlegible" w:cs="Atkinson Hyperlegible"/>
+          <w:w w:val="93"/>
+          <w:sz w:val="21"/>
+          <w:szCs w:val="21"/>
+          <w:lang w:val="da-DK"/>
+        </w:rPr>
+      </w:pPr>
+      <w:r>
+        <w:rPr>
+          <w:rFonts w:ascii="Atkinson Hyperlegible" w:hAnsi="Atkinson Hyperlegible" w:cs="Atkinson Hyperlegible"/>
+          <w:w w:val="93"/>
+          <w:sz w:val="21"/>
+          <w:szCs w:val="21"/>
+          <w:lang w:val="da-DK"/>
+        </w:rPr>
+        <w:t xml:space="preserve">Siden </w:t>
+      </w:r>
+      <w:r>
+        <w:rPr>
+          <w:rFonts w:ascii="Atkinson Hyperlegible" w:hAnsi="Atkinson Hyperlegible" w:cs="Atkinson Hyperlegible"/>
+          <w:w w:val="93"/>
+          <w:sz w:val="21"/>
+          <w:szCs w:val="21"/>
+          <w:lang w:val="da-DK"/>
+        </w:rPr>
+        <w:t xml:space="preserve">den tidligere version af prototypen, havde jeg faktisk arbejdet videre på selve prototypen før dette projekt, da den manglede en række vigtige ting. Derfor beskriver jeg herunder hovedsageligt forskellen på de to </w:t>
+      </w:r>
+      <w:r>
+        <w:rPr>
+          <w:rFonts w:ascii="Atkinson Hyperlegible" w:hAnsi="Atkinson Hyperlegible" w:cs="Atkinson Hyperlegible"/>
+          <w:w w:val="93"/>
+          <w:sz w:val="21"/>
+          <w:szCs w:val="21"/>
+          <w:lang w:val="da-DK"/>
+        </w:rPr>
+        <w:t>prototypeversioner</w:t>
+      </w:r>
+      <w:r>
+        <w:rPr>
+          <w:rFonts w:ascii="Atkinson Hyperlegible" w:hAnsi="Atkinson Hyperlegible" w:cs="Atkinson Hyperlegible"/>
+          <w:w w:val="93"/>
+          <w:sz w:val="21"/>
+          <w:szCs w:val="21"/>
+          <w:lang w:val="da-DK"/>
+        </w:rPr>
+        <w:t xml:space="preserve"> i stedet for forskellen på prototypen og selve </w:t>
+      </w:r>
+      <w:r>
+        <w:rPr>
+          <w:rFonts w:ascii="Atkinson Hyperlegible" w:hAnsi="Atkinson Hyperlegible" w:cs="Atkinson Hyperlegible"/>
+          <w:w w:val="93"/>
+          <w:sz w:val="21"/>
+          <w:szCs w:val="21"/>
+          <w:lang w:val="da-DK"/>
+        </w:rPr>
+        <w:t>websiteimplementeringen</w:t>
+      </w:r>
+      <w:r>
+        <w:rPr>
+          <w:rFonts w:ascii="Atkinson Hyperlegible" w:hAnsi="Atkinson Hyperlegible" w:cs="Atkinson Hyperlegible"/>
+          <w:w w:val="93"/>
+          <w:sz w:val="21"/>
+          <w:szCs w:val="21"/>
+          <w:lang w:val="da-DK"/>
+        </w:rPr>
+        <w:t>.</w:t>
+      </w:r>
+    </w:p>
+    <w:p>
+      <w:pPr>
+        <w:pStyle w:val="BasicParagraph"/>
+        <w:jc w:val="both"/>
+        <w:rPr>
+          <w:rFonts w:ascii="Atkinson Hyperlegible" w:hAnsi="Atkinson Hyperlegible" w:cs="Atkinson Hyperlegible"/>
+          <w:w w:val="93"/>
+          <w:sz w:val="21"/>
+          <w:szCs w:val="21"/>
+        </w:rPr>
+      </w:pPr>
+    </w:p>
+    <w:p>
+      <w:pPr>
+        <w:pStyle w:val="BasicParagraph"/>
+        <w:jc w:val="both"/>
+        <w:rPr>
+          <w:rFonts w:ascii="Atkinson Hyperlegible" w:hAnsi="Atkinson Hyperlegible" w:cs="Atkinson Hyperlegible"/>
+          <w:w w:val="93"/>
+          <w:sz w:val="21"/>
+          <w:szCs w:val="21"/>
+          <w:lang w:val="da-DK"/>
+        </w:rPr>
+      </w:pPr>
+      <w:r>
+        <w:rPr>
+          <w:rFonts w:ascii="Atkinson Hyperlegible" w:hAnsi="Atkinson Hyperlegible" w:cs="Atkinson Hyperlegible"/>
+          <w:w w:val="93"/>
+          <w:sz w:val="21"/>
+          <w:szCs w:val="21"/>
+          <w:lang w:val="da-DK"/>
+        </w:rPr>
+        <w:t>Først og fremmest færdiggjorde jeg den color palette som jeg ville bruge til websitet.</w:t>
+      </w:r>
+      <w:r>
+        <w:rPr>
+          <w:rFonts w:ascii="Atkinson Hyperlegible" w:hAnsi="Atkinson Hyperlegible" w:cs="Atkinson Hyperlegible"/>
+          <w:w w:val="93"/>
+          <w:sz w:val="21"/>
+          <w:szCs w:val="21"/>
+          <w:lang w:val="da-DK"/>
+        </w:rPr>
+        <w:t xml:space="preserve"> Jeg endte med at bruge fire farver; </w:t>
+      </w:r>
+      <w:r>
+        <w:rPr>
+          <w:rFonts w:ascii="Atkinson Hyperlegible" w:hAnsi="Atkinson Hyperlegible" w:cs="Atkinson Hyperlegible"/>
+          <w:w w:val="93"/>
+          <w:sz w:val="21"/>
+          <w:szCs w:val="21"/>
+          <w:lang w:val="da-DK"/>
+        </w:rPr>
+        <w:t xml:space="preserve">sort, </w:t>
+      </w:r>
+      <w:r>
+        <w:rPr>
+          <w:rFonts w:ascii="Atkinson Hyperlegible" w:hAnsi="Atkinson Hyperlegible" w:cs="Atkinson Hyperlegible"/>
+          <w:w w:val="93"/>
+          <w:sz w:val="21"/>
+          <w:szCs w:val="21"/>
+          <w:lang w:val="da-DK"/>
+        </w:rPr>
+        <w:t>hvid, orange og lysebrun.</w:t>
+      </w:r>
+    </w:p>
+    <w:p>
+      <w:pPr>
+        <w:pStyle w:val="BasicParagraph"/>
+        <w:jc w:val="both"/>
+        <w:rPr>
+          <w:rFonts w:ascii="Atkinson Hyperlegible" w:hAnsi="Atkinson Hyperlegible" w:cs="Atkinson Hyperlegible"/>
+          <w:w w:val="93"/>
+          <w:sz w:val="21"/>
+          <w:szCs w:val="21"/>
+          <w:lang w:val="da-DK"/>
+        </w:rPr>
+      </w:pPr>
     </w:p>
     <w:p>
       <w:pPr>
@@ -95,21 +245,271 @@
           <w:ilvl w:val="0"/>
           <w:numId w:val="1"/>
         </w:numPr>
-        <w:rPr>
-          <w:rFonts w:ascii="Atkinson Hyperlegible" w:hAnsi="Atkinson Hyperlegible" w:cs="Atkinson Hyperlegible"/>
-          <w:w w:val="93"/>
-          <w:sz w:val="21"/>
-          <w:szCs w:val="21"/>
-        </w:rPr>
-      </w:pPr>
-      <w:r>
-        <w:rPr>
-          <w:rFonts w:ascii="Atkinson Hyperlegible" w:hAnsi="Atkinson Hyperlegible" w:cs="Atkinson Hyperlegible"/>
-          <w:w w:val="93"/>
-          <w:sz w:val="21"/>
-          <w:szCs w:val="21"/>
-        </w:rPr>
-        <w:t>Color scheme added</w:t>
+        <w:jc w:val="both"/>
+        <w:rPr>
+          <w:rFonts w:ascii="Atkinson Hyperlegible" w:hAnsi="Atkinson Hyperlegible" w:cs="Atkinson Hyperlegible"/>
+          <w:w w:val="93"/>
+          <w:sz w:val="21"/>
+          <w:szCs w:val="21"/>
+          <w:lang w:val="da-DK"/>
+        </w:rPr>
+      </w:pPr>
+      <w:r>
+        <w:rPr>
+          <w:rFonts w:ascii="Atkinson Hyperlegible" w:hAnsi="Atkinson Hyperlegible" w:cs="Atkinson Hyperlegible"/>
+          <w:w w:val="93"/>
+          <w:sz w:val="21"/>
+          <w:szCs w:val="21"/>
+          <w:lang w:val="da-DK"/>
+        </w:rPr>
+        <w:t>Sort giver indtrykket af modernitet og professionalisme</w:t>
+      </w:r>
+    </w:p>
+    <w:p>
+      <w:pPr>
+        <w:pStyle w:val="BasicParagraph"/>
+        <w:numPr>
+          <w:ilvl w:val="0"/>
+          <w:numId w:val="1"/>
+        </w:numPr>
+        <w:jc w:val="both"/>
+        <w:rPr>
+          <w:rFonts w:ascii="Atkinson Hyperlegible" w:hAnsi="Atkinson Hyperlegible" w:cs="Atkinson Hyperlegible"/>
+          <w:w w:val="93"/>
+          <w:sz w:val="21"/>
+          <w:szCs w:val="21"/>
+          <w:lang w:val="da-DK"/>
+        </w:rPr>
+      </w:pPr>
+      <w:r>
+        <w:rPr>
+          <w:rFonts w:ascii="Atkinson Hyperlegible" w:hAnsi="Atkinson Hyperlegible" w:cs="Atkinson Hyperlegible"/>
+          <w:w w:val="93"/>
+          <w:sz w:val="21"/>
+          <w:szCs w:val="21"/>
+          <w:lang w:val="da-DK"/>
+        </w:rPr>
+        <w:t>Hvid for at holde det rent og simpelt</w:t>
+      </w:r>
+    </w:p>
+    <w:p>
+      <w:pPr>
+        <w:pStyle w:val="BasicParagraph"/>
+        <w:numPr>
+          <w:ilvl w:val="0"/>
+          <w:numId w:val="1"/>
+        </w:numPr>
+        <w:jc w:val="both"/>
+        <w:rPr>
+          <w:rFonts w:ascii="Atkinson Hyperlegible" w:hAnsi="Atkinson Hyperlegible" w:cs="Atkinson Hyperlegible"/>
+          <w:w w:val="93"/>
+          <w:sz w:val="21"/>
+          <w:szCs w:val="21"/>
+          <w:lang w:val="da-DK"/>
+        </w:rPr>
+      </w:pPr>
+      <w:r>
+        <w:rPr>
+          <w:rFonts w:ascii="Atkinson Hyperlegible" w:hAnsi="Atkinson Hyperlegible" w:cs="Atkinson Hyperlegible"/>
+          <w:w w:val="93"/>
+          <w:sz w:val="21"/>
+          <w:szCs w:val="21"/>
+          <w:lang w:val="da-DK"/>
+        </w:rPr>
+        <w:t>Orange, da den associeres med varme, glæde og optimisme</w:t>
+      </w:r>
+    </w:p>
+    <w:p>
+      <w:pPr>
+        <w:pStyle w:val="BasicParagraph"/>
+        <w:numPr>
+          <w:ilvl w:val="0"/>
+          <w:numId w:val="1"/>
+        </w:numPr>
+        <w:jc w:val="both"/>
+        <w:rPr>
+          <w:rFonts w:ascii="Atkinson Hyperlegible" w:hAnsi="Atkinson Hyperlegible" w:cs="Atkinson Hyperlegible"/>
+          <w:w w:val="93"/>
+          <w:sz w:val="21"/>
+          <w:szCs w:val="21"/>
+          <w:lang w:val="da-DK"/>
+        </w:rPr>
+      </w:pPr>
+      <w:r>
+        <w:rPr>
+          <w:rFonts w:ascii="Atkinson Hyperlegible" w:hAnsi="Atkinson Hyperlegible" w:cs="Atkinson Hyperlegible"/>
+          <w:w w:val="93"/>
+          <w:sz w:val="21"/>
+          <w:szCs w:val="21"/>
+          <w:lang w:val="da-DK"/>
+        </w:rPr>
+        <w:t>Lysebrun for at give e</w:t>
+      </w:r>
+      <w:r>
+        <w:rPr>
+          <w:rFonts w:ascii="Atkinson Hyperlegible" w:hAnsi="Atkinson Hyperlegible" w:cs="Atkinson Hyperlegible"/>
+          <w:w w:val="93"/>
+          <w:sz w:val="21"/>
+          <w:szCs w:val="21"/>
+          <w:lang w:val="da-DK"/>
+        </w:rPr>
+        <w:t>t</w:t>
+      </w:r>
+      <w:r>
+        <w:rPr>
+          <w:rFonts w:ascii="Atkinson Hyperlegible" w:hAnsi="Atkinson Hyperlegible" w:cs="Atkinson Hyperlegible"/>
+          <w:w w:val="93"/>
+          <w:sz w:val="21"/>
+          <w:szCs w:val="21"/>
+          <w:lang w:val="da-DK"/>
+        </w:rPr>
+        <w:t xml:space="preserve"> venlig, ærlig </w:t>
+      </w:r>
+      <w:r>
+        <w:rPr>
+          <w:rFonts w:ascii="Atkinson Hyperlegible" w:hAnsi="Atkinson Hyperlegible" w:cs="Atkinson Hyperlegible"/>
+          <w:w w:val="93"/>
+          <w:sz w:val="21"/>
+          <w:szCs w:val="21"/>
+          <w:lang w:val="da-DK"/>
+        </w:rPr>
+        <w:t>indtryk</w:t>
+      </w:r>
+    </w:p>
+    <w:p>
+      <w:pPr>
+        <w:pStyle w:val="BasicParagraph"/>
+        <w:jc w:val="both"/>
+        <w:rPr>
+          <w:rFonts w:ascii="Atkinson Hyperlegible" w:hAnsi="Atkinson Hyperlegible" w:cs="Atkinson Hyperlegible"/>
+          <w:w w:val="93"/>
+          <w:sz w:val="21"/>
+          <w:szCs w:val="21"/>
+          <w:lang w:val="da-DK"/>
+        </w:rPr>
+      </w:pPr>
+    </w:p>
+    <w:p>
+      <w:pPr>
+        <w:pStyle w:val="BasicParagraph"/>
+        <w:jc w:val="both"/>
+        <w:rPr>
+          <w:rFonts w:ascii="Atkinson Hyperlegible" w:hAnsi="Atkinson Hyperlegible" w:cs="Atkinson Hyperlegible"/>
+          <w:w w:val="93"/>
+          <w:sz w:val="21"/>
+          <w:szCs w:val="21"/>
+          <w:lang w:val="da-DK"/>
+        </w:rPr>
+      </w:pPr>
+      <w:r>
+        <w:rPr>
+          <w:rFonts w:ascii="Atkinson Hyperlegible" w:hAnsi="Atkinson Hyperlegible" w:cs="Atkinson Hyperlegible"/>
+          <w:w w:val="93"/>
+          <w:sz w:val="21"/>
+          <w:szCs w:val="21"/>
+          <w:lang w:val="da-DK"/>
+        </w:rPr>
+        <w:t xml:space="preserve">Yderligere justerede jeg også farvernes hue, saturation og brightness, for at sikre tilgængelighed, hvilket jeg opnåede ved at bruge tilgængelighedsværktøjerne på color.adobe.com. Jeg vil påpege, at den orange og lysbrun jeg har valgt, ikke egner sig til </w:t>
+      </w:r>
+      <w:r>
+        <w:rPr>
+          <w:rFonts w:ascii="Atkinson Hyperlegible" w:hAnsi="Atkinson Hyperlegible" w:cs="Atkinson Hyperlegible"/>
+          <w:w w:val="93"/>
+          <w:sz w:val="21"/>
+          <w:szCs w:val="21"/>
+          <w:lang w:val="da-DK"/>
+        </w:rPr>
+        <w:t xml:space="preserve">normal </w:t>
+      </w:r>
+      <w:r>
+        <w:rPr>
+          <w:rFonts w:ascii="Atkinson Hyperlegible" w:hAnsi="Atkinson Hyperlegible" w:cs="Atkinson Hyperlegible"/>
+          <w:w w:val="93"/>
+          <w:sz w:val="21"/>
+          <w:szCs w:val="21"/>
+          <w:lang w:val="da-DK"/>
+        </w:rPr>
+        <w:t xml:space="preserve">brødtekst, da deres contrast-ratio ikke er høj nok, hvilket gør dem svære at læse. </w:t>
+      </w:r>
+      <w:r>
+        <w:rPr>
+          <w:rFonts w:ascii="Atkinson Hyperlegible" w:hAnsi="Atkinson Hyperlegible" w:cs="Atkinson Hyperlegible"/>
+          <w:w w:val="93"/>
+          <w:sz w:val="21"/>
+          <w:szCs w:val="21"/>
+          <w:lang w:val="da-DK"/>
+        </w:rPr>
+        <w:t xml:space="preserve">Derfor har jeg udelukkende brugt dem til overskrifter, former og </w:t>
+      </w:r>
+      <w:r>
+        <w:rPr>
+          <w:rFonts w:ascii="Atkinson Hyperlegible" w:hAnsi="Atkinson Hyperlegible" w:cs="Atkinson Hyperlegible"/>
+          <w:b/>
+          <w:bCs/>
+          <w:w w:val="93"/>
+          <w:sz w:val="21"/>
+          <w:szCs w:val="21"/>
+          <w:lang w:val="da-DK"/>
+        </w:rPr>
+        <w:t>fed</w:t>
+      </w:r>
+      <w:r>
+        <w:rPr>
+          <w:rFonts w:ascii="Atkinson Hyperlegible" w:hAnsi="Atkinson Hyperlegible" w:cs="Atkinson Hyperlegible"/>
+          <w:w w:val="93"/>
+          <w:sz w:val="21"/>
+          <w:szCs w:val="21"/>
+          <w:lang w:val="da-DK"/>
+        </w:rPr>
+        <w:t xml:space="preserve"> skrift.</w:t>
+      </w:r>
+      <w:r>
+        <w:rPr>
+          <w:rFonts w:ascii="Atkinson Hyperlegible" w:hAnsi="Atkinson Hyperlegible" w:cs="Atkinson Hyperlegible"/>
+          <w:w w:val="93"/>
+          <w:sz w:val="21"/>
+          <w:szCs w:val="21"/>
+          <w:lang w:val="da-DK"/>
+        </w:rPr>
+        <w:t xml:space="preserve"> Yderligere skaber farverne ingen problemer for farveblinde.</w:t>
+      </w:r>
+    </w:p>
+    <w:p>
+      <w:pPr>
+        <w:pStyle w:val="BasicParagraph"/>
+        <w:jc w:val="both"/>
+        <w:rPr>
+          <w:rFonts w:ascii="Atkinson Hyperlegible" w:hAnsi="Atkinson Hyperlegible" w:cs="Atkinson Hyperlegible"/>
+          <w:w w:val="93"/>
+          <w:sz w:val="21"/>
+          <w:szCs w:val="21"/>
+          <w:lang w:val="da-DK"/>
+        </w:rPr>
+      </w:pPr>
+    </w:p>
+    <w:p>
+      <w:pPr>
+        <w:pStyle w:val="BasicParagraph"/>
+        <w:numPr>
+          <w:ilvl w:val="0"/>
+          <w:numId w:val="1"/>
+        </w:numPr>
+        <w:jc w:val="both"/>
+        <w:rPr>
+          <w:rFonts w:ascii="Atkinson Hyperlegible" w:hAnsi="Atkinson Hyperlegible" w:cs="Atkinson Hyperlegible"/>
+          <w:w w:val="93"/>
+          <w:sz w:val="21"/>
+          <w:szCs w:val="21"/>
+        </w:rPr>
+      </w:pPr>
+      <w:r>
+        <w:rPr>
+          <w:rFonts w:ascii="Atkinson Hyperlegible" w:hAnsi="Atkinson Hyperlegible" w:cs="Atkinson Hyperlegible"/>
+          <w:w w:val="93"/>
+          <w:sz w:val="21"/>
+          <w:szCs w:val="21"/>
+        </w:rPr>
+        <w:t>Layout &amp; component changes</w:t>
       </w:r>
     </w:p>
     <w:p>
@@ -119,30 +519,34 @@
           <w:ilvl w:val="1"/>
           <w:numId w:val="1"/>
         </w:numPr>
-        <w:rPr>
-          <w:rFonts w:ascii="Atkinson Hyperlegible" w:hAnsi="Atkinson Hyperlegible" w:cs="Atkinson Hyperlegible"/>
-          <w:w w:val="93"/>
-          <w:sz w:val="21"/>
-          <w:szCs w:val="21"/>
-        </w:rPr>
-      </w:pPr>
-      <w:r>
-        <w:rPr>
-          <w:rFonts w:ascii="Atkinson Hyperlegible" w:hAnsi="Atkinson Hyperlegible" w:cs="Atkinson Hyperlegible"/>
-          <w:w w:val="93"/>
-          <w:sz w:val="21"/>
-          <w:szCs w:val="21"/>
-        </w:rPr>
-        <w:t>O</w:t>
-      </w:r>
-      <w:r>
-        <w:rPr>
-          <w:rFonts w:ascii="Atkinson Hyperlegible" w:hAnsi="Atkinson Hyperlegible" w:cs="Atkinson Hyperlegible"/>
-          <w:w w:val="93"/>
-          <w:sz w:val="21"/>
-          <w:szCs w:val="21"/>
-        </w:rPr>
-        <w:t>range: Happy, optimistic, energetic</w:t>
+        <w:jc w:val="both"/>
+        <w:rPr>
+          <w:rFonts w:ascii="Atkinson Hyperlegible" w:hAnsi="Atkinson Hyperlegible" w:cs="Atkinson Hyperlegible"/>
+          <w:w w:val="93"/>
+          <w:sz w:val="21"/>
+          <w:szCs w:val="21"/>
+          <w:lang w:val="da-DK"/>
+        </w:rPr>
+      </w:pPr>
+      <w:r>
+        <w:rPr>
+          <w:rFonts w:ascii="Atkinson Hyperlegible" w:hAnsi="Atkinson Hyperlegible" w:cs="Atkinson Hyperlegible"/>
+          <w:w w:val="93"/>
+          <w:sz w:val="21"/>
+          <w:szCs w:val="21"/>
+          <w:lang w:val="da-DK"/>
+        </w:rPr>
+        <w:t xml:space="preserve">Den største ændring </w:t>
+      </w:r>
+      <w:r>
+        <w:rPr>
+          <w:rFonts w:ascii="Atkinson Hyperlegible" w:hAnsi="Atkinson Hyperlegible" w:cs="Atkinson Hyperlegible"/>
+          <w:w w:val="93"/>
+          <w:sz w:val="21"/>
+          <w:szCs w:val="21"/>
+          <w:lang w:val="da-DK"/>
+        </w:rPr>
+        <w:t>ift. layout jeg har lavet er at jeg har tilføjet en dekorativ overskrift, som står vertikalt i venstre side af alle mine sites. Personligt syntes jeg den får min website til at føltes mere moderne og spændende.</w:t>
       </w:r>
     </w:p>
     <w:p>
@@ -152,48 +556,24 @@
           <w:ilvl w:val="1"/>
           <w:numId w:val="1"/>
         </w:numPr>
-        <w:rPr>
-          <w:rFonts w:ascii="Atkinson Hyperlegible" w:hAnsi="Atkinson Hyperlegible" w:cs="Atkinson Hyperlegible"/>
-          <w:w w:val="93"/>
-          <w:sz w:val="21"/>
-          <w:szCs w:val="21"/>
-        </w:rPr>
-      </w:pPr>
-      <w:r>
-        <w:rPr>
-          <w:rFonts w:ascii="Atkinson Hyperlegible" w:hAnsi="Atkinson Hyperlegible" w:cs="Atkinson Hyperlegible"/>
-          <w:w w:val="93"/>
-          <w:sz w:val="21"/>
-          <w:szCs w:val="21"/>
-        </w:rPr>
-        <w:t>L</w:t>
-      </w:r>
-      <w:r>
-        <w:rPr>
-          <w:rFonts w:ascii="Atkinson Hyperlegible" w:hAnsi="Atkinson Hyperlegible" w:cs="Atkinson Hyperlegible"/>
-          <w:w w:val="93"/>
-          <w:sz w:val="21"/>
-          <w:szCs w:val="21"/>
-        </w:rPr>
-        <w:t>ight brown/sand color: soft, luxurious</w:t>
-      </w:r>
-      <w:r>
-        <w:rPr>
-          <w:rFonts w:ascii="Atkinson Hyperlegible" w:hAnsi="Atkinson Hyperlegible" w:cs="Atkinson Hyperlegible"/>
-          <w:w w:val="93"/>
-          <w:sz w:val="21"/>
-          <w:szCs w:val="21"/>
-        </w:rPr>
-        <w:t>, human / warm</w:t>
-      </w:r>
-      <w:r>
-        <w:rPr>
-          <w:rFonts w:ascii="Atkinson Hyperlegible" w:hAnsi="Atkinson Hyperlegible" w:cs="Atkinson Hyperlegible"/>
-          <w:w w:val="93"/>
-          <w:sz w:val="21"/>
-          <w:szCs w:val="21"/>
-        </w:rPr>
-        <w:t xml:space="preserve">, royal, premium  </w:t>
+        <w:jc w:val="both"/>
+        <w:rPr>
+          <w:rFonts w:ascii="Atkinson Hyperlegible" w:hAnsi="Atkinson Hyperlegible" w:cs="Atkinson Hyperlegible"/>
+          <w:w w:val="93"/>
+          <w:sz w:val="21"/>
+          <w:szCs w:val="21"/>
+          <w:lang w:val="da-DK"/>
+        </w:rPr>
+      </w:pPr>
+      <w:r>
+        <w:rPr>
+          <w:rFonts w:ascii="Atkinson Hyperlegible" w:hAnsi="Atkinson Hyperlegible" w:cs="Atkinson Hyperlegible"/>
+          <w:w w:val="93"/>
+          <w:sz w:val="21"/>
+          <w:szCs w:val="21"/>
+          <w:lang w:val="da-DK"/>
+        </w:rPr>
+        <w:t>Derudover har jeg også lavet alle billeder afrundet firkanter, i stedet for at det var en blanding af firkanter og cirkler som det var før.</w:t>
       </w:r>
     </w:p>
     <w:p>
@@ -203,21 +583,24 @@
           <w:ilvl w:val="1"/>
           <w:numId w:val="1"/>
         </w:numPr>
-        <w:rPr>
-          <w:rFonts w:ascii="Atkinson Hyperlegible" w:hAnsi="Atkinson Hyperlegible" w:cs="Atkinson Hyperlegible"/>
-          <w:w w:val="93"/>
-          <w:sz w:val="21"/>
-          <w:szCs w:val="21"/>
-        </w:rPr>
-      </w:pPr>
-      <w:r>
-        <w:rPr>
-          <w:rFonts w:ascii="Atkinson Hyperlegible" w:hAnsi="Atkinson Hyperlegible" w:cs="Atkinson Hyperlegible"/>
-          <w:w w:val="93"/>
-          <w:sz w:val="21"/>
-          <w:szCs w:val="21"/>
-        </w:rPr>
-        <w:t>Black: Formal, professional, modern</w:t>
+        <w:jc w:val="both"/>
+        <w:rPr>
+          <w:rFonts w:ascii="Atkinson Hyperlegible" w:hAnsi="Atkinson Hyperlegible" w:cs="Atkinson Hyperlegible"/>
+          <w:w w:val="93"/>
+          <w:sz w:val="21"/>
+          <w:szCs w:val="21"/>
+          <w:lang w:val="da-DK"/>
+        </w:rPr>
+      </w:pPr>
+      <w:r>
+        <w:rPr>
+          <w:rFonts w:ascii="Atkinson Hyperlegible" w:hAnsi="Atkinson Hyperlegible" w:cs="Atkinson Hyperlegible"/>
+          <w:w w:val="93"/>
+          <w:sz w:val="21"/>
+          <w:szCs w:val="21"/>
+          <w:lang w:val="da-DK"/>
+        </w:rPr>
+        <w:t>Tilføjet en ’kontakt mig’ knap på forsiden og About siden for at gøre det lettere for brugere at finde mine kontaktoplysninger.</w:t>
       </w:r>
     </w:p>
     <w:p>
@@ -227,365 +610,84 @@
           <w:ilvl w:val="1"/>
           <w:numId w:val="1"/>
         </w:numPr>
-        <w:rPr>
-          <w:rFonts w:ascii="Atkinson Hyperlegible" w:hAnsi="Atkinson Hyperlegible" w:cs="Atkinson Hyperlegible"/>
-          <w:w w:val="93"/>
-          <w:sz w:val="21"/>
-          <w:szCs w:val="21"/>
-        </w:rPr>
-      </w:pPr>
-      <w:r>
-        <w:rPr>
-          <w:rFonts w:ascii="Atkinson Hyperlegible" w:hAnsi="Atkinson Hyperlegible" w:cs="Atkinson Hyperlegible"/>
-          <w:w w:val="93"/>
-          <w:sz w:val="21"/>
-          <w:szCs w:val="21"/>
-        </w:rPr>
-        <w:t>White: Clean, simple</w:t>
-      </w:r>
-    </w:p>
-    <w:p>
-      <w:pPr>
-        <w:pStyle w:val="BasicParagraph"/>
-        <w:numPr>
-          <w:ilvl w:val="1"/>
-          <w:numId w:val="1"/>
-        </w:numPr>
-        <w:rPr>
-          <w:rFonts w:ascii="Atkinson Hyperlegible" w:hAnsi="Atkinson Hyperlegible" w:cs="Atkinson Hyperlegible"/>
-          <w:w w:val="93"/>
-          <w:sz w:val="21"/>
-          <w:szCs w:val="21"/>
-        </w:rPr>
-      </w:pPr>
-      <w:r>
-        <w:rPr>
-          <w:rFonts w:ascii="Atkinson Hyperlegible" w:hAnsi="Atkinson Hyperlegible" w:cs="Atkinson Hyperlegible"/>
-          <w:w w:val="93"/>
-          <w:sz w:val="21"/>
-          <w:szCs w:val="21"/>
-        </w:rPr>
-        <w:t>Tested with color.adobe.com accessibility tool</w:t>
-      </w:r>
-    </w:p>
-    <w:p>
-      <w:pPr>
-        <w:pStyle w:val="BasicParagraph"/>
-        <w:numPr>
-          <w:ilvl w:val="2"/>
-          <w:numId w:val="1"/>
-        </w:numPr>
-        <w:rPr>
-          <w:rFonts w:ascii="Atkinson Hyperlegible" w:hAnsi="Atkinson Hyperlegible" w:cs="Atkinson Hyperlegible"/>
-          <w:w w:val="93"/>
-          <w:sz w:val="21"/>
-          <w:szCs w:val="21"/>
-        </w:rPr>
-      </w:pPr>
-      <w:r>
-        <w:rPr>
-          <w:rFonts w:ascii="Atkinson Hyperlegible" w:hAnsi="Atkinson Hyperlegible" w:cs="Atkinson Hyperlegible"/>
-          <w:w w:val="93"/>
-          <w:sz w:val="21"/>
-          <w:szCs w:val="21"/>
-        </w:rPr>
-        <w:t>Contrast accepted for orange/beige for large/bold text &amp; shapes</w:t>
-      </w:r>
-    </w:p>
-    <w:p>
-      <w:pPr>
-        <w:pStyle w:val="BasicParagraph"/>
-        <w:numPr>
-          <w:ilvl w:val="2"/>
-          <w:numId w:val="1"/>
-        </w:numPr>
-        <w:rPr>
-          <w:rFonts w:ascii="Atkinson Hyperlegible" w:hAnsi="Atkinson Hyperlegible" w:cs="Atkinson Hyperlegible"/>
-          <w:w w:val="93"/>
-          <w:sz w:val="21"/>
-          <w:szCs w:val="21"/>
-        </w:rPr>
-      </w:pPr>
-      <w:r>
-        <w:rPr>
-          <w:rFonts w:ascii="Atkinson Hyperlegible" w:hAnsi="Atkinson Hyperlegible" w:cs="Atkinson Hyperlegible"/>
-          <w:w w:val="93"/>
-          <w:sz w:val="21"/>
-          <w:szCs w:val="21"/>
-        </w:rPr>
-        <w:t>Contrast black &amp; white accepted</w:t>
-      </w:r>
-    </w:p>
-    <w:p>
-      <w:pPr>
-        <w:pStyle w:val="BasicParagraph"/>
-        <w:numPr>
-          <w:ilvl w:val="2"/>
-          <w:numId w:val="1"/>
-        </w:numPr>
-        <w:rPr>
-          <w:rFonts w:ascii="Atkinson Hyperlegible" w:hAnsi="Atkinson Hyperlegible" w:cs="Atkinson Hyperlegible"/>
-          <w:w w:val="93"/>
-          <w:sz w:val="21"/>
-          <w:szCs w:val="21"/>
-        </w:rPr>
-      </w:pPr>
-      <w:r>
-        <w:rPr>
-          <w:rFonts w:ascii="Atkinson Hyperlegible" w:hAnsi="Atkinson Hyperlegible" w:cs="Atkinson Hyperlegible"/>
-          <w:w w:val="93"/>
-          <w:sz w:val="21"/>
-          <w:szCs w:val="21"/>
-        </w:rPr>
-        <w:t>Color blindness: No conflicting colors</w:t>
-      </w:r>
-    </w:p>
-    <w:p>
-      <w:pPr>
-        <w:pStyle w:val="BasicParagraph"/>
-        <w:numPr>
-          <w:ilvl w:val="2"/>
-          <w:numId w:val="1"/>
-        </w:numPr>
-        <w:rPr>
-          <w:rFonts w:ascii="Atkinson Hyperlegible" w:hAnsi="Atkinson Hyperlegible" w:cs="Atkinson Hyperlegible"/>
-          <w:w w:val="93"/>
-          <w:sz w:val="21"/>
-          <w:szCs w:val="21"/>
-        </w:rPr>
-      </w:pPr>
-      <w:r>
-        <w:rPr>
-          <w:rFonts w:ascii="Atkinson Hyperlegible" w:hAnsi="Atkinson Hyperlegible" w:cs="Atkinson Hyperlegible"/>
-          <w:w w:val="93"/>
-          <w:sz w:val="21"/>
-          <w:szCs w:val="21"/>
-        </w:rPr>
-        <w:t>(</w:t>
-      </w:r>
-      <w:proofErr w:type="gramStart"/>
-      <w:r>
-        <w:rPr>
-          <w:rFonts w:ascii="Atkinson Hyperlegible" w:hAnsi="Atkinson Hyperlegible" w:cs="Atkinson Hyperlegible"/>
-          <w:w w:val="93"/>
-          <w:sz w:val="21"/>
-          <w:szCs w:val="21"/>
-        </w:rPr>
-        <w:t>colors</w:t>
-      </w:r>
-      <w:proofErr w:type="gramEnd"/>
-      <w:r>
-        <w:rPr>
-          <w:rFonts w:ascii="Atkinson Hyperlegible" w:hAnsi="Atkinson Hyperlegible" w:cs="Atkinson Hyperlegible"/>
-          <w:w w:val="93"/>
-          <w:sz w:val="21"/>
-          <w:szCs w:val="21"/>
-        </w:rPr>
-        <w:t xml:space="preserve"> not updated on prototype)</w:t>
-      </w:r>
-    </w:p>
-    <w:p>
-      <w:pPr>
-        <w:pStyle w:val="BasicParagraph"/>
-        <w:numPr>
-          <w:ilvl w:val="0"/>
-          <w:numId w:val="1"/>
-        </w:numPr>
-        <w:rPr>
-          <w:rFonts w:ascii="Atkinson Hyperlegible" w:hAnsi="Atkinson Hyperlegible" w:cs="Atkinson Hyperlegible"/>
-          <w:w w:val="93"/>
-          <w:sz w:val="21"/>
-          <w:szCs w:val="21"/>
-        </w:rPr>
-      </w:pPr>
-      <w:r>
-        <w:rPr>
-          <w:rFonts w:ascii="Atkinson Hyperlegible" w:hAnsi="Atkinson Hyperlegible" w:cs="Atkinson Hyperlegible"/>
-          <w:w w:val="93"/>
-          <w:sz w:val="21"/>
-          <w:szCs w:val="21"/>
-        </w:rPr>
-        <w:t>Layout &amp; component changes</w:t>
-      </w:r>
-    </w:p>
-    <w:p>
-      <w:pPr>
-        <w:pStyle w:val="BasicParagraph"/>
-        <w:numPr>
-          <w:ilvl w:val="1"/>
-          <w:numId w:val="1"/>
-        </w:numPr>
-        <w:rPr>
-          <w:rFonts w:ascii="Atkinson Hyperlegible" w:hAnsi="Atkinson Hyperlegible" w:cs="Atkinson Hyperlegible"/>
-          <w:w w:val="93"/>
-          <w:sz w:val="21"/>
-          <w:szCs w:val="21"/>
-          <w:lang w:val="da-DK"/>
-        </w:rPr>
-      </w:pPr>
-      <w:r>
-        <w:rPr>
-          <w:rFonts w:ascii="Atkinson Hyperlegible" w:hAnsi="Atkinson Hyperlegible" w:cs="Atkinson Hyperlegible"/>
-          <w:w w:val="93"/>
-          <w:sz w:val="21"/>
-          <w:szCs w:val="21"/>
-          <w:lang w:val="da-DK"/>
-        </w:rPr>
-        <w:t xml:space="preserve">Den største ændring </w:t>
-      </w:r>
-      <w:r>
-        <w:rPr>
-          <w:rFonts w:ascii="Atkinson Hyperlegible" w:hAnsi="Atkinson Hyperlegible" w:cs="Atkinson Hyperlegible"/>
-          <w:w w:val="93"/>
-          <w:sz w:val="21"/>
-          <w:szCs w:val="21"/>
-          <w:lang w:val="da-DK"/>
-        </w:rPr>
-        <w:t xml:space="preserve">ift. layout jeg har </w:t>
-      </w:r>
-      <w:proofErr w:type="gramStart"/>
-      <w:r>
-        <w:rPr>
-          <w:rFonts w:ascii="Atkinson Hyperlegible" w:hAnsi="Atkinson Hyperlegible" w:cs="Atkinson Hyperlegible"/>
-          <w:w w:val="93"/>
-          <w:sz w:val="21"/>
-          <w:szCs w:val="21"/>
-          <w:lang w:val="da-DK"/>
-        </w:rPr>
-        <w:t>lavet</w:t>
-      </w:r>
-      <w:proofErr w:type="gramEnd"/>
-      <w:r>
-        <w:rPr>
-          <w:rFonts w:ascii="Atkinson Hyperlegible" w:hAnsi="Atkinson Hyperlegible" w:cs="Atkinson Hyperlegible"/>
-          <w:w w:val="93"/>
-          <w:sz w:val="21"/>
-          <w:szCs w:val="21"/>
-          <w:lang w:val="da-DK"/>
-        </w:rPr>
-        <w:t xml:space="preserve"> er at jeg har tilføjet en dekorativ overskrift, som står vertikalt i venstre side af alle mine sites. Personligt syntes jeg den får min website til at føltes mere moderne og spændende.</w:t>
-      </w:r>
-    </w:p>
-    <w:p>
-      <w:pPr>
-        <w:pStyle w:val="BasicParagraph"/>
-        <w:numPr>
-          <w:ilvl w:val="1"/>
-          <w:numId w:val="1"/>
-        </w:numPr>
-        <w:rPr>
-          <w:rFonts w:ascii="Atkinson Hyperlegible" w:hAnsi="Atkinson Hyperlegible" w:cs="Atkinson Hyperlegible"/>
-          <w:w w:val="93"/>
-          <w:sz w:val="21"/>
-          <w:szCs w:val="21"/>
-          <w:lang w:val="da-DK"/>
-        </w:rPr>
-      </w:pPr>
-      <w:r>
-        <w:rPr>
-          <w:rFonts w:ascii="Atkinson Hyperlegible" w:hAnsi="Atkinson Hyperlegible" w:cs="Atkinson Hyperlegible"/>
-          <w:w w:val="93"/>
-          <w:sz w:val="21"/>
-          <w:szCs w:val="21"/>
-          <w:lang w:val="da-DK"/>
-        </w:rPr>
-        <w:t>Derudover har jeg også lavet alle billeder afrundet firkanter, i stedet for at det var en blanding af firkanter og cirkler som det var før.</w:t>
-      </w:r>
-    </w:p>
-    <w:p>
-      <w:pPr>
-        <w:pStyle w:val="BasicParagraph"/>
-        <w:numPr>
-          <w:ilvl w:val="1"/>
-          <w:numId w:val="1"/>
-        </w:numPr>
-        <w:rPr>
-          <w:rFonts w:ascii="Atkinson Hyperlegible" w:hAnsi="Atkinson Hyperlegible" w:cs="Atkinson Hyperlegible"/>
-          <w:w w:val="93"/>
-          <w:sz w:val="21"/>
-          <w:szCs w:val="21"/>
-          <w:lang w:val="da-DK"/>
-        </w:rPr>
-      </w:pPr>
-      <w:r>
-        <w:rPr>
-          <w:rFonts w:ascii="Atkinson Hyperlegible" w:hAnsi="Atkinson Hyperlegible" w:cs="Atkinson Hyperlegible"/>
-          <w:w w:val="93"/>
-          <w:sz w:val="21"/>
-          <w:szCs w:val="21"/>
-          <w:lang w:val="da-DK"/>
-        </w:rPr>
-        <w:t xml:space="preserve">Tilføjet en ’kontakt mig’ knap på forsiden og </w:t>
-      </w:r>
-      <w:proofErr w:type="spellStart"/>
-      <w:r>
-        <w:rPr>
-          <w:rFonts w:ascii="Atkinson Hyperlegible" w:hAnsi="Atkinson Hyperlegible" w:cs="Atkinson Hyperlegible"/>
-          <w:w w:val="93"/>
-          <w:sz w:val="21"/>
-          <w:szCs w:val="21"/>
-          <w:lang w:val="da-DK"/>
-        </w:rPr>
-        <w:t>About</w:t>
-      </w:r>
-      <w:proofErr w:type="spellEnd"/>
-      <w:r>
-        <w:rPr>
-          <w:rFonts w:ascii="Atkinson Hyperlegible" w:hAnsi="Atkinson Hyperlegible" w:cs="Atkinson Hyperlegible"/>
-          <w:w w:val="93"/>
-          <w:sz w:val="21"/>
-          <w:szCs w:val="21"/>
-          <w:lang w:val="da-DK"/>
-        </w:rPr>
-        <w:t xml:space="preserve"> siden for at gøre det lettere for brugere at finde mine kontaktoplysninger.</w:t>
-      </w:r>
-    </w:p>
-    <w:p>
-      <w:pPr>
-        <w:pStyle w:val="BasicParagraph"/>
-        <w:numPr>
-          <w:ilvl w:val="1"/>
-          <w:numId w:val="1"/>
-        </w:numPr>
-        <w:rPr>
-          <w:rFonts w:ascii="Atkinson Hyperlegible" w:hAnsi="Atkinson Hyperlegible" w:cs="Atkinson Hyperlegible"/>
-          <w:w w:val="93"/>
-          <w:sz w:val="21"/>
-          <w:szCs w:val="21"/>
-          <w:lang w:val="da-DK"/>
-        </w:rPr>
-      </w:pPr>
-      <w:r>
-        <w:rPr>
-          <w:rFonts w:ascii="Atkinson Hyperlegible" w:hAnsi="Atkinson Hyperlegible" w:cs="Atkinson Hyperlegible"/>
-          <w:w w:val="93"/>
-          <w:sz w:val="21"/>
-          <w:szCs w:val="21"/>
-          <w:lang w:val="da-DK"/>
-        </w:rPr>
-        <w:t xml:space="preserve">Simplificeret </w:t>
-      </w:r>
-      <w:proofErr w:type="spellStart"/>
-      <w:r>
-        <w:rPr>
-          <w:rFonts w:ascii="Atkinson Hyperlegible" w:hAnsi="Atkinson Hyperlegible" w:cs="Atkinson Hyperlegible"/>
-          <w:w w:val="93"/>
-          <w:sz w:val="21"/>
-          <w:szCs w:val="21"/>
-          <w:lang w:val="da-DK"/>
-        </w:rPr>
-        <w:t>portfolio</w:t>
-      </w:r>
-      <w:proofErr w:type="spellEnd"/>
-      <w:r>
-        <w:rPr>
-          <w:rFonts w:ascii="Atkinson Hyperlegible" w:hAnsi="Atkinson Hyperlegible" w:cs="Atkinson Hyperlegible"/>
-          <w:w w:val="93"/>
-          <w:sz w:val="21"/>
-          <w:szCs w:val="21"/>
-          <w:lang w:val="da-DK"/>
-        </w:rPr>
-        <w:t xml:space="preserve"> siden, så alt om mine projekter ligger på den ene side, i stedet for at jeg skal tilføje separate sider til hvert nyt projekt. Dette gør det også lettere for brugere at navigere, da de blot skal scrolle for at se det hele. Der hvor det er relevant, vil jeg selvfølgelig også tilføje links inde i tekststykkerne om projekterne, hvis det nu omhandler et projekt som jeg har udgivet et sted på internettet.</w:t>
+        <w:jc w:val="both"/>
+        <w:rPr>
+          <w:rFonts w:ascii="Atkinson Hyperlegible" w:hAnsi="Atkinson Hyperlegible" w:cs="Atkinson Hyperlegible"/>
+          <w:w w:val="93"/>
+          <w:sz w:val="21"/>
+          <w:szCs w:val="21"/>
+          <w:lang w:val="da-DK"/>
+        </w:rPr>
+      </w:pPr>
+      <w:r>
+        <w:rPr>
+          <w:rFonts w:ascii="Atkinson Hyperlegible" w:hAnsi="Atkinson Hyperlegible" w:cs="Atkinson Hyperlegible"/>
+          <w:w w:val="93"/>
+          <w:sz w:val="21"/>
+          <w:szCs w:val="21"/>
+          <w:lang w:val="da-DK"/>
+        </w:rPr>
+        <w:t>Simplificeret portfolio siden, så alt om mine projekter ligger på den ene side, i stedet for at jeg skal tilføje separate sider til hvert nyt projekt. Dette gør det også lettere for brugere at navigere, da de blot skal scrolle</w:t>
+      </w:r>
+      <w:r>
+        <w:rPr>
+          <w:rFonts w:ascii="Atkinson Hyperlegible" w:hAnsi="Atkinson Hyperlegible" w:cs="Atkinson Hyperlegible"/>
+          <w:w w:val="93"/>
+          <w:sz w:val="21"/>
+          <w:szCs w:val="21"/>
+          <w:lang w:val="da-DK"/>
+        </w:rPr>
+        <w:t xml:space="preserve"> ned</w:t>
+      </w:r>
+      <w:r>
+        <w:rPr>
+          <w:rFonts w:ascii="Atkinson Hyperlegible" w:hAnsi="Atkinson Hyperlegible" w:cs="Atkinson Hyperlegible"/>
+          <w:w w:val="93"/>
+          <w:sz w:val="21"/>
+          <w:szCs w:val="21"/>
+          <w:lang w:val="da-DK"/>
+        </w:rPr>
+        <w:t xml:space="preserve"> for at se det hele. Der hvor det er relevant, vil jeg selvfølgelig også tilføje links inde i tekststykkerne om projekterne, hvis det nu omhandler et projekt som jeg har udgivet et sted på internettet</w:t>
+      </w:r>
+      <w:r>
+        <w:rPr>
+          <w:rFonts w:ascii="Atkinson Hyperlegible" w:hAnsi="Atkinson Hyperlegible" w:cs="Atkinson Hyperlegible"/>
+          <w:w w:val="93"/>
+          <w:sz w:val="21"/>
+          <w:szCs w:val="21"/>
+          <w:lang w:val="da-DK"/>
+        </w:rPr>
+        <w:t>, som f.eks.</w:t>
+      </w:r>
+      <w:r>
+        <w:rPr>
+          <w:rFonts w:ascii="Atkinson Hyperlegible" w:hAnsi="Atkinson Hyperlegible" w:cs="Atkinson Hyperlegible"/>
+          <w:w w:val="93"/>
+          <w:sz w:val="21"/>
+          <w:szCs w:val="21"/>
+          <w:lang w:val="da-DK"/>
+        </w:rPr>
+        <w:t xml:space="preserve"> på</w:t>
+      </w:r>
+      <w:r>
+        <w:rPr>
+          <w:rFonts w:ascii="Atkinson Hyperlegible" w:hAnsi="Atkinson Hyperlegible" w:cs="Atkinson Hyperlegible"/>
+          <w:w w:val="93"/>
+          <w:sz w:val="21"/>
+          <w:szCs w:val="21"/>
+          <w:lang w:val="da-DK"/>
+        </w:rPr>
+        <w:t xml:space="preserve"> itch.io</w:t>
+      </w:r>
+      <w:r>
+        <w:rPr>
+          <w:rFonts w:ascii="Atkinson Hyperlegible" w:hAnsi="Atkinson Hyperlegible" w:cs="Atkinson Hyperlegible"/>
+          <w:w w:val="93"/>
+          <w:sz w:val="21"/>
+          <w:szCs w:val="21"/>
+          <w:lang w:val="da-DK"/>
+        </w:rPr>
+        <w:t>.</w:t>
       </w:r>
     </w:p>
     <w:p>
@@ -595,58 +697,20 @@
           <w:ilvl w:val="0"/>
           <w:numId w:val="1"/>
         </w:numPr>
-        <w:rPr>
-          <w:lang w:eastAsia="da-DK"/>
-        </w:rPr>
-      </w:pPr>
-      <w:r>
-        <w:rPr>
-          <w:rFonts w:ascii="Atkinson Hyperlegible" w:hAnsi="Atkinson Hyperlegible" w:cs="Atkinson Hyperlegible"/>
-          <w:w w:val="93"/>
-          <w:sz w:val="21"/>
-          <w:szCs w:val="21"/>
-        </w:rPr>
-        <w:t xml:space="preserve">Content </w:t>
-      </w:r>
-      <w:proofErr w:type="spellStart"/>
-      <w:r>
-        <w:rPr>
-          <w:rFonts w:ascii="Atkinson Hyperlegible" w:hAnsi="Atkinson Hyperlegible" w:cs="Atkinson Hyperlegible"/>
-          <w:w w:val="93"/>
-          <w:sz w:val="21"/>
-          <w:szCs w:val="21"/>
-        </w:rPr>
-        <w:t>inserted</w:t>
-      </w:r>
-      <w:proofErr w:type="spellEnd"/>
-      <w:r>
-        <w:rPr>
-          <w:rFonts w:ascii="Atkinson Hyperlegible" w:hAnsi="Atkinson Hyperlegible" w:cs="Atkinson Hyperlegible"/>
-          <w:w w:val="93"/>
-          <w:sz w:val="21"/>
-          <w:szCs w:val="21"/>
-        </w:rPr>
-        <w:t xml:space="preserve"> (</w:t>
-      </w:r>
-      <w:proofErr w:type="spellStart"/>
-      <w:r>
-        <w:rPr>
-          <w:rFonts w:ascii="Atkinson Hyperlegible" w:hAnsi="Atkinson Hyperlegible" w:cs="Atkinson Hyperlegible"/>
-          <w:w w:val="93"/>
-          <w:sz w:val="21"/>
-          <w:szCs w:val="21"/>
-        </w:rPr>
-        <w:t>text</w:t>
-      </w:r>
-      <w:proofErr w:type="spellEnd"/>
-      <w:r>
-        <w:rPr>
-          <w:rFonts w:ascii="Atkinson Hyperlegible" w:hAnsi="Atkinson Hyperlegible" w:cs="Atkinson Hyperlegible"/>
-          <w:w w:val="93"/>
-          <w:sz w:val="21"/>
-          <w:szCs w:val="21"/>
-        </w:rPr>
-        <w:t xml:space="preserve"> &amp; images)</w:t>
+        <w:jc w:val="both"/>
+        <w:rPr>
+          <w:lang w:eastAsia="da-DK"/>
+        </w:rPr>
+      </w:pPr>
+      <w:r>
+        <w:rPr>
+          <w:rFonts w:ascii="Atkinson Hyperlegible" w:hAnsi="Atkinson Hyperlegible" w:cs="Atkinson Hyperlegible"/>
+          <w:w w:val="93"/>
+          <w:sz w:val="21"/>
+          <w:szCs w:val="21"/>
+        </w:rPr>
+        <w:lastRenderedPageBreak/>
+        <w:t>Content inserted (text &amp; images)</w:t>
       </w:r>
     </w:p>
     <w:p>
@@ -656,6 +720,7 @@
           <w:ilvl w:val="1"/>
           <w:numId w:val="1"/>
         </w:numPr>
+        <w:jc w:val="both"/>
         <w:rPr>
           <w:lang w:eastAsia="da-DK"/>
         </w:rPr>
@@ -674,29 +739,16 @@
           <w:ilvl w:val="1"/>
           <w:numId w:val="1"/>
         </w:numPr>
-        <w:rPr>
-          <w:lang w:eastAsia="da-DK"/>
-        </w:rPr>
-      </w:pPr>
-      <w:r>
-        <w:rPr>
-          <w:lang w:eastAsia="da-DK"/>
-        </w:rPr>
-        <w:t xml:space="preserve">Til at starte med, vil jeg forsøge at indsætte det content som jeg havde i forvejen på min gamle </w:t>
-      </w:r>
-      <w:proofErr w:type="spellStart"/>
-      <w:r>
-        <w:rPr>
-          <w:lang w:eastAsia="da-DK"/>
-        </w:rPr>
-        <w:t>portfolio</w:t>
-      </w:r>
-      <w:proofErr w:type="spellEnd"/>
-      <w:r>
-        <w:rPr>
-          <w:lang w:eastAsia="da-DK"/>
-        </w:rPr>
-        <w:t xml:space="preserve"> hjemmeside, peterbjoern.dk</w:t>
+        <w:jc w:val="both"/>
+        <w:rPr>
+          <w:lang w:eastAsia="da-DK"/>
+        </w:rPr>
+      </w:pPr>
+      <w:r>
+        <w:rPr>
+          <w:lang w:eastAsia="da-DK"/>
+        </w:rPr>
+        <w:t>Til at starte med, vil jeg forsøge at indsætte det content som jeg havde i forvejen på min gamle portfolio hjemmeside, peterbjoern.dk</w:t>
       </w:r>
       <w:r>
         <w:rPr>
@@ -714,6 +766,7 @@
     <w:p>
       <w:pPr>
         <w:pStyle w:val="Overskrift1"/>
+        <w:jc w:val="both"/>
         <w:rPr>
           <w:rFonts w:eastAsia="Times New Roman"/>
           <w:lang w:eastAsia="da-DK"/>
@@ -740,6 +793,7 @@
     </w:p>
     <w:p>
       <w:pPr>
+        <w:jc w:val="both"/>
         <w:rPr>
           <w:rFonts w:cstheme="minorHAnsi"/>
         </w:rPr>
@@ -796,115 +850,41 @@
         <w:rPr>
           <w:rFonts w:cstheme="minorHAnsi"/>
         </w:rPr>
-        <w:t xml:space="preserve">, hvori jeg har lavet og pushet et par </w:t>
-      </w:r>
-      <w:proofErr w:type="spellStart"/>
+        <w:t>, hvori jeg har lavet og pushet et par commits om dagen</w:t>
+      </w:r>
       <w:r>
         <w:rPr>
           <w:rFonts w:cstheme="minorHAnsi"/>
         </w:rPr>
-        <w:t>commits</w:t>
-      </w:r>
-      <w:proofErr w:type="spellEnd"/>
+        <w:t>.</w:t>
+      </w:r>
       <w:r>
         <w:rPr>
           <w:rFonts w:cstheme="minorHAnsi"/>
         </w:rPr>
-        <w:t xml:space="preserve"> om </w:t>
-      </w:r>
-      <w:r>
+        <w:t xml:space="preserve"> Da jeg arbejder individuelt på dette projekt og kun har arbejdet på det fra en computer, har jeg ikke haft brug for at pulle fra mit repository. Hvis jeg evt. havde lavet nogle ændringer i dokumenterne til mit website fra min bærbar computer, kunne jeg have lavet et commit med den version fra min bærbar computer og pushet den version til mit GitHub repository. Jeg ville så senere kunne hente den version ned fra mit GitHub repository til min stationær computer derhjemme og arbejde videre på den version, derfra.</w:t>
+      </w:r>
+    </w:p>
+    <w:p>
+      <w:pPr>
+        <w:jc w:val="both"/>
         <w:rPr>
           <w:rFonts w:cstheme="minorHAnsi"/>
         </w:rPr>
-        <w:lastRenderedPageBreak/>
-        <w:t>dagen</w:t>
-      </w:r>
-      <w:r>
+      </w:pPr>
+    </w:p>
+    <w:p>
+      <w:pPr>
+        <w:jc w:val="both"/>
         <w:rPr>
           <w:rFonts w:cstheme="minorHAnsi"/>
         </w:rPr>
-        <w:t>.</w:t>
-      </w:r>
-      <w:r>
-        <w:rPr>
-          <w:rFonts w:cstheme="minorHAnsi"/>
-        </w:rPr>
-        <w:t xml:space="preserve"> Da jeg arbejder individuelt på dette projekt og kun har arbejdet på det fra en computer, har jeg ikke haft brug for at pulle fra mit </w:t>
-      </w:r>
-      <w:proofErr w:type="spellStart"/>
-      <w:r>
-        <w:rPr>
-          <w:rFonts w:cstheme="minorHAnsi"/>
-        </w:rPr>
-        <w:t>repository</w:t>
-      </w:r>
-      <w:proofErr w:type="spellEnd"/>
-      <w:r>
-        <w:rPr>
-          <w:rFonts w:cstheme="minorHAnsi"/>
-        </w:rPr>
-        <w:t xml:space="preserve">. Hvis jeg evt. havde lavet nogle ændringer i dokumenterne til mit website fra min bærbar computer, kunne jeg have lavet et </w:t>
-      </w:r>
-      <w:proofErr w:type="spellStart"/>
-      <w:r>
-        <w:rPr>
-          <w:rFonts w:cstheme="minorHAnsi"/>
-        </w:rPr>
-        <w:t>commit</w:t>
-      </w:r>
-      <w:proofErr w:type="spellEnd"/>
-      <w:r>
-        <w:rPr>
-          <w:rFonts w:cstheme="minorHAnsi"/>
-        </w:rPr>
-        <w:t xml:space="preserve"> med den version fra min bærbar computer og pushet den version til mit GitHub </w:t>
-      </w:r>
-      <w:proofErr w:type="spellStart"/>
-      <w:r>
-        <w:rPr>
-          <w:rFonts w:cstheme="minorHAnsi"/>
-        </w:rPr>
-        <w:t>repository</w:t>
-      </w:r>
-      <w:proofErr w:type="spellEnd"/>
-      <w:r>
-        <w:rPr>
-          <w:rFonts w:cstheme="minorHAnsi"/>
-        </w:rPr>
-        <w:t xml:space="preserve">. Jeg ville så senere kunne hente den version ned fra mit GitHub </w:t>
-      </w:r>
-      <w:proofErr w:type="spellStart"/>
-      <w:r>
-        <w:rPr>
-          <w:rFonts w:cstheme="minorHAnsi"/>
-        </w:rPr>
-        <w:t>repository</w:t>
-      </w:r>
-      <w:proofErr w:type="spellEnd"/>
-      <w:r>
-        <w:rPr>
-          <w:rFonts w:cstheme="minorHAnsi"/>
-        </w:rPr>
-        <w:t xml:space="preserve"> til min stationær computer derhjemme og arbejde videre på den version, derfra.</w:t>
-      </w:r>
-    </w:p>
-    <w:p>
-      <w:pPr>
-        <w:rPr>
-          <w:rFonts w:cstheme="minorHAnsi"/>
-        </w:rPr>
-      </w:pPr>
-    </w:p>
-    <w:p>
-      <w:pPr>
-        <w:rPr>
-          <w:rFonts w:cstheme="minorHAnsi"/>
-        </w:rPr>
       </w:pPr>
     </w:p>
     <w:p>
       <w:pPr>
         <w:pStyle w:val="Overskrift1"/>
+        <w:jc w:val="both"/>
         <w:rPr>
           <w:rFonts w:eastAsia="Times New Roman" w:cstheme="minorHAnsi"/>
           <w:sz w:val="24"/>
@@ -942,26 +922,762 @@
     </w:p>
     <w:p>
       <w:pPr>
-        <w:rPr>
-          <w:lang w:eastAsia="da-DK"/>
-        </w:rPr>
-      </w:pPr>
-      <w:r>
-        <w:rPr>
-          <w:lang w:eastAsia="da-DK"/>
-        </w:rPr>
-        <w:t>….</w:t>
-      </w:r>
-    </w:p>
-    <w:p>
-      <w:pPr>
-        <w:rPr>
-          <w:lang w:eastAsia="da-DK"/>
-        </w:rPr>
-      </w:pPr>
-    </w:p>
-    <w:p>
-      <w:pPr>
+        <w:jc w:val="both"/>
+        <w:rPr>
+          <w:lang w:eastAsia="da-DK"/>
+        </w:rPr>
+      </w:pPr>
+      <w:r>
+        <w:rPr>
+          <w:lang w:eastAsia="da-DK"/>
+        </w:rPr>
+        <w:t xml:space="preserve">Det mest udfordrende ved at lave mit website, var – og stadig er – at justere og tilrette elementerne, så de </w:t>
+      </w:r>
+      <w:r>
+        <w:rPr>
+          <w:lang w:eastAsia="da-DK"/>
+        </w:rPr>
+        <w:t xml:space="preserve">er </w:t>
+      </w:r>
+      <w:r>
+        <w:rPr>
+          <w:lang w:eastAsia="da-DK"/>
+        </w:rPr>
+        <w:t>placeret korrekt ift. prototypen. Jeg endte med at bruge rigtig</w:t>
+      </w:r>
+      <w:r>
+        <w:rPr>
+          <w:lang w:eastAsia="da-DK"/>
+        </w:rPr>
+        <w:t>t</w:t>
+      </w:r>
+      <w:r>
+        <w:rPr>
+          <w:lang w:eastAsia="da-DK"/>
+        </w:rPr>
+        <w:t xml:space="preserve"> lang tid på </w:t>
+      </w:r>
+      <w:r>
+        <w:rPr>
+          <w:lang w:eastAsia="da-DK"/>
+        </w:rPr>
+        <w:t>de</w:t>
+      </w:r>
+      <w:r>
+        <w:rPr>
+          <w:lang w:eastAsia="da-DK"/>
+        </w:rPr>
+        <w:t>t dekorativ</w:t>
+      </w:r>
+      <w:r>
+        <w:rPr>
+          <w:lang w:eastAsia="da-DK"/>
+        </w:rPr>
+        <w:t xml:space="preserve">e </w:t>
+      </w:r>
+      <w:r>
+        <w:rPr>
+          <w:lang w:eastAsia="da-DK"/>
+        </w:rPr>
+        <w:t>element</w:t>
+      </w:r>
+      <w:r>
+        <w:rPr>
+          <w:lang w:eastAsia="da-DK"/>
+        </w:rPr>
+        <w:t xml:space="preserve">, </w:t>
+      </w:r>
+      <w:r>
+        <w:rPr>
+          <w:lang w:eastAsia="da-DK"/>
+        </w:rPr>
+        <w:t xml:space="preserve">som var en </w:t>
+      </w:r>
+      <w:r>
+        <w:rPr>
+          <w:lang w:eastAsia="da-DK"/>
+        </w:rPr>
+        <w:t xml:space="preserve">ekstra overskrift, </w:t>
+      </w:r>
+      <w:r>
+        <w:rPr>
+          <w:lang w:eastAsia="da-DK"/>
+        </w:rPr>
+        <w:t>der var</w:t>
+      </w:r>
+      <w:r>
+        <w:rPr>
+          <w:lang w:eastAsia="da-DK"/>
+        </w:rPr>
+        <w:t xml:space="preserve"> roteret 90 grader mod uret, så</w:t>
+      </w:r>
+      <w:r>
+        <w:rPr>
+          <w:lang w:eastAsia="da-DK"/>
+        </w:rPr>
+        <w:t>ledes at</w:t>
+      </w:r>
+      <w:r>
+        <w:rPr>
+          <w:lang w:eastAsia="da-DK"/>
+        </w:rPr>
+        <w:t xml:space="preserve"> den stod vertikalt, til venstre for sidens indhold.</w:t>
+      </w:r>
+    </w:p>
+    <w:p>
+      <w:pPr>
+        <w:jc w:val="both"/>
+        <w:rPr>
+          <w:lang w:eastAsia="da-DK"/>
+        </w:rPr>
+      </w:pPr>
+      <w:r>
+        <w:rPr>
+          <w:lang w:eastAsia="da-DK"/>
+        </w:rPr>
+        <w:t xml:space="preserve">Problemet var ikke at vende selve </w:t>
+      </w:r>
+      <w:r>
+        <w:rPr>
+          <w:lang w:eastAsia="da-DK"/>
+        </w:rPr>
+        <w:t xml:space="preserve">teksten, men at vende den, uden at </w:t>
+      </w:r>
+      <w:r>
+        <w:rPr>
+          <w:lang w:eastAsia="da-DK"/>
+        </w:rPr>
+        <w:t>forskyde</w:t>
+      </w:r>
+      <w:r>
+        <w:rPr>
+          <w:lang w:eastAsia="da-DK"/>
+        </w:rPr>
+        <w:t xml:space="preserve"> </w:t>
+      </w:r>
+      <w:r>
+        <w:rPr>
+          <w:lang w:eastAsia="da-DK"/>
+        </w:rPr>
+        <w:t xml:space="preserve">andre </w:t>
+      </w:r>
+      <w:r>
+        <w:rPr>
+          <w:lang w:eastAsia="da-DK"/>
+        </w:rPr>
+        <w:t>elementer</w:t>
+      </w:r>
+      <w:r>
+        <w:rPr>
+          <w:lang w:eastAsia="da-DK"/>
+        </w:rPr>
+        <w:t xml:space="preserve"> på siden</w:t>
+      </w:r>
+      <w:r>
+        <w:rPr>
+          <w:lang w:eastAsia="da-DK"/>
+        </w:rPr>
+        <w:t>.</w:t>
+      </w:r>
+    </w:p>
+    <w:p>
+      <w:pPr>
+        <w:jc w:val="both"/>
+        <w:rPr>
+          <w:lang w:eastAsia="da-DK"/>
+        </w:rPr>
+      </w:pPr>
+      <w:r>
+        <w:rPr>
+          <w:lang w:eastAsia="da-DK"/>
+        </w:rPr>
+        <w:t xml:space="preserve">Min løsning var, at først lave en division til alt det midterste </w:t>
+      </w:r>
+      <w:r>
+        <w:rPr>
+          <w:lang w:eastAsia="da-DK"/>
+        </w:rPr>
+        <w:t xml:space="preserve">indhold </w:t>
+      </w:r>
+      <w:r>
+        <w:rPr>
+          <w:lang w:eastAsia="da-DK"/>
+        </w:rPr>
+        <w:t>på min side, med en klasse jeg kaldte for ”</w:t>
+      </w:r>
+      <w:r>
+        <w:rPr>
+          <w:i/>
+          <w:iCs/>
+          <w:lang w:eastAsia="da-DK"/>
+        </w:rPr>
+        <w:t>content”</w:t>
+      </w:r>
+      <w:r>
+        <w:rPr>
+          <w:lang w:eastAsia="da-DK"/>
+        </w:rPr>
+        <w:t>. Derunder tilføjede jeg yderligere to divisions med hver deres klasse, ”</w:t>
+      </w:r>
+      <w:r>
+        <w:rPr>
+          <w:lang w:eastAsia="da-DK"/>
+        </w:rPr>
+        <w:t>.</w:t>
+      </w:r>
+      <w:r>
+        <w:rPr>
+          <w:lang w:eastAsia="da-DK"/>
+        </w:rPr>
+        <w:t>vertical” og ”</w:t>
+      </w:r>
+      <w:r>
+        <w:rPr>
+          <w:lang w:eastAsia="da-DK"/>
+        </w:rPr>
+        <w:t>.</w:t>
+      </w:r>
+      <w:r>
+        <w:rPr>
+          <w:lang w:eastAsia="da-DK"/>
+        </w:rPr>
+        <w:t xml:space="preserve">horizontal”, for at adskille det dekorative vertikale element fra det horisontale indhold, </w:t>
+      </w:r>
+      <w:r>
+        <w:rPr>
+          <w:lang w:eastAsia="da-DK"/>
+        </w:rPr>
+        <w:t>med</w:t>
+      </w:r>
+      <w:r>
+        <w:rPr>
+          <w:lang w:eastAsia="da-DK"/>
+        </w:rPr>
+        <w:t xml:space="preserve"> brødtekst og billeder. </w:t>
+      </w:r>
+      <w:r>
+        <w:rPr>
+          <w:lang w:eastAsia="da-DK"/>
+        </w:rPr>
+        <w:t>Desuden lod det mig også placere de vertikale og horisontale elementer på midten af siden, ved siden af hinanden ved at benytte flex systemet.</w:t>
+      </w:r>
+    </w:p>
+    <w:p>
+      <w:pPr>
+        <w:jc w:val="both"/>
+        <w:rPr>
+          <w:lang w:eastAsia="da-DK"/>
+        </w:rPr>
+      </w:pPr>
+      <w:r>
+        <w:rPr>
+          <w:lang w:eastAsia="da-DK"/>
+        </w:rPr>
+        <w:t>Herefter</w:t>
+      </w:r>
+      <w:r>
+        <w:rPr>
+          <w:lang w:eastAsia="da-DK"/>
+        </w:rPr>
+        <w:t xml:space="preserve"> kunne jeg i mit stylesheet definere hvordan teksten i den vertikale division skulle vises</w:t>
+      </w:r>
+      <w:r>
+        <w:rPr>
+          <w:lang w:eastAsia="da-DK"/>
+        </w:rPr>
+        <w:t xml:space="preserve"> vertikalt ved at bruge ”transform: rotateZ(-90deg)”</w:t>
+      </w:r>
+      <w:r>
+        <w:rPr>
+          <w:lang w:eastAsia="da-DK"/>
+        </w:rPr>
+        <w:t>, men det var stadig ikke nok, da selvom overskriften blev vist vertikalt, så blev den stadig betragtet af browseren som var den horisontal og skabte dermed et mellemrum mod højre, der forskudte alt det horisontale indhold.</w:t>
+      </w:r>
+    </w:p>
+    <w:p>
+      <w:pPr>
+        <w:jc w:val="both"/>
+        <w:rPr>
+          <w:lang w:eastAsia="da-DK"/>
+        </w:rPr>
+      </w:pPr>
+      <w:r>
+        <w:rPr>
+          <w:lang w:eastAsia="da-DK"/>
+        </w:rPr>
+        <w:t>For at undgå</w:t>
+      </w:r>
+      <w:r>
+        <w:rPr>
+          <w:lang w:eastAsia="da-DK"/>
+        </w:rPr>
+        <w:t xml:space="preserve"> forskydningen</w:t>
+      </w:r>
+      <w:r>
+        <w:rPr>
+          <w:lang w:eastAsia="da-DK"/>
+        </w:rPr>
+        <w:t xml:space="preserve">, fandt jeg frem til at man skulle definere det vertikale </w:t>
+      </w:r>
+      <w:r>
+        <w:rPr>
+          <w:lang w:eastAsia="da-DK"/>
+        </w:rPr>
+        <w:t>tekstelement</w:t>
+      </w:r>
+      <w:r>
+        <w:rPr>
+          <w:lang w:eastAsia="da-DK"/>
+        </w:rPr>
+        <w:t xml:space="preserve"> som ”</w:t>
+      </w:r>
+      <w:r>
+        <w:rPr>
+          <w:i/>
+          <w:iCs/>
+          <w:lang w:eastAsia="da-DK"/>
+        </w:rPr>
+        <w:t>writing-mode: vertical-rl</w:t>
+      </w:r>
+      <w:r>
+        <w:rPr>
+          <w:lang w:eastAsia="da-DK"/>
+        </w:rPr>
+        <w:t>”, hvoraf ”rl” betegner hvilken retning teksten skal fortsætte hvis der er mere end en linje, altså om det skal stå over (</w:t>
+      </w:r>
+      <w:r>
+        <w:rPr>
+          <w:lang w:eastAsia="da-DK"/>
+        </w:rPr>
+        <w:t xml:space="preserve">til </w:t>
+      </w:r>
+      <w:r>
+        <w:rPr>
+          <w:lang w:eastAsia="da-DK"/>
+        </w:rPr>
+        <w:t>venstre</w:t>
+      </w:r>
+      <w:r>
+        <w:rPr>
+          <w:lang w:eastAsia="da-DK"/>
+        </w:rPr>
+        <w:t xml:space="preserve"> for</w:t>
+      </w:r>
+      <w:r>
+        <w:rPr>
+          <w:lang w:eastAsia="da-DK"/>
+        </w:rPr>
+        <w:t>) eller under (</w:t>
+      </w:r>
+      <w:r>
+        <w:rPr>
+          <w:lang w:eastAsia="da-DK"/>
+        </w:rPr>
+        <w:t xml:space="preserve">til </w:t>
+      </w:r>
+      <w:r>
+        <w:rPr>
+          <w:lang w:eastAsia="da-DK"/>
+        </w:rPr>
+        <w:t>højre</w:t>
+      </w:r>
+      <w:r>
+        <w:rPr>
+          <w:lang w:eastAsia="da-DK"/>
+        </w:rPr>
+        <w:t xml:space="preserve"> for</w:t>
+      </w:r>
+      <w:r>
+        <w:rPr>
+          <w:lang w:eastAsia="da-DK"/>
+        </w:rPr>
+        <w:t>) teksten.</w:t>
+      </w:r>
+      <w:r>
+        <w:rPr>
+          <w:lang w:eastAsia="da-DK"/>
+        </w:rPr>
+        <w:t xml:space="preserve"> Men da alle </w:t>
+      </w:r>
+      <w:r>
+        <w:rPr>
+          <w:lang w:eastAsia="da-DK"/>
+        </w:rPr>
+        <w:t xml:space="preserve">mine overskrifter </w:t>
+      </w:r>
+      <w:r>
+        <w:rPr>
+          <w:lang w:eastAsia="da-DK"/>
+        </w:rPr>
+        <w:t>kun fyldte en linje</w:t>
+      </w:r>
+      <w:r>
+        <w:rPr>
+          <w:lang w:eastAsia="da-DK"/>
+        </w:rPr>
+        <w:t xml:space="preserve"> uanset</w:t>
+      </w:r>
+      <w:r>
+        <w:rPr>
+          <w:lang w:eastAsia="da-DK"/>
+        </w:rPr>
+        <w:t>, var det ikke vigtigt om jeg valgte ”rl” eller ”lr”</w:t>
+      </w:r>
+      <w:r>
+        <w:rPr>
+          <w:lang w:eastAsia="da-DK"/>
+        </w:rPr>
+        <w:t xml:space="preserve">, men hvis de </w:t>
+      </w:r>
+      <w:r>
+        <w:rPr>
+          <w:lang w:eastAsia="da-DK"/>
+        </w:rPr>
+        <w:t>fyldte mere end en linje</w:t>
+      </w:r>
+      <w:r>
+        <w:rPr>
+          <w:lang w:eastAsia="da-DK"/>
+        </w:rPr>
+        <w:t>, ville teksten fortsætte til højre for / under den forrige linje</w:t>
+      </w:r>
+      <w:r>
+        <w:rPr>
+          <w:lang w:eastAsia="da-DK"/>
+        </w:rPr>
+        <w:t xml:space="preserve"> med ”vertical-rl”</w:t>
+      </w:r>
+      <w:r>
+        <w:rPr>
+          <w:lang w:eastAsia="da-DK"/>
+        </w:rPr>
+        <w:t>.</w:t>
+      </w:r>
+    </w:p>
+    <w:p>
+      <w:pPr>
+        <w:jc w:val="both"/>
+        <w:rPr>
+          <w:lang w:eastAsia="da-DK"/>
+        </w:rPr>
+      </w:pPr>
+      <w:r>
+        <w:rPr>
+          <w:lang w:eastAsia="da-DK"/>
+        </w:rPr>
+        <w:t>Da dette nu gjorde teksten vertikal, skulle jeg ikke længere bruge ”transform: rotateZ()” på ”.vertical” klassen, men i stedet på selve teksten inde i den klasse, hvilket jeg definerede som ”.vertical-text”</w:t>
+      </w:r>
+      <w:r>
+        <w:rPr>
+          <w:lang w:eastAsia="da-DK"/>
+        </w:rPr>
+        <w:t>. J</w:t>
+      </w:r>
+      <w:r>
+        <w:rPr>
+          <w:lang w:eastAsia="da-DK"/>
+        </w:rPr>
+        <w:t>eg kunne have brugt en selector som ”.vertical p”, men jeg foretrak bare at give selve tekstelementet sin egen klasse</w:t>
+      </w:r>
+      <w:r>
+        <w:rPr>
+          <w:lang w:eastAsia="da-DK"/>
+        </w:rPr>
+        <w:t>, da det var mere overskueligt for mig</w:t>
+      </w:r>
+      <w:r>
+        <w:rPr>
+          <w:lang w:eastAsia="da-DK"/>
+        </w:rPr>
+        <w:t>.</w:t>
+      </w:r>
+    </w:p>
+    <w:p>
+      <w:pPr>
+        <w:jc w:val="both"/>
+        <w:rPr>
+          <w:lang w:eastAsia="da-DK"/>
+        </w:rPr>
+      </w:pPr>
+      <w:r>
+        <w:rPr>
+          <w:lang w:eastAsia="da-DK"/>
+        </w:rPr>
+        <w:lastRenderedPageBreak/>
+        <w:t>Med writing-mode sat til vertikal, var teksten nu vertikal, dog var den</w:t>
+      </w:r>
+      <w:r>
+        <w:rPr>
+          <w:lang w:eastAsia="da-DK"/>
+        </w:rPr>
+        <w:t xml:space="preserve"> nu</w:t>
+      </w:r>
+      <w:r>
+        <w:rPr>
+          <w:lang w:eastAsia="da-DK"/>
+        </w:rPr>
+        <w:t xml:space="preserve"> sat til </w:t>
+      </w:r>
+      <w:r>
+        <w:rPr>
+          <w:lang w:eastAsia="da-DK"/>
+        </w:rPr>
+        <w:t xml:space="preserve">at </w:t>
+      </w:r>
+      <w:r>
+        <w:rPr>
+          <w:lang w:eastAsia="da-DK"/>
+        </w:rPr>
+        <w:t>læs</w:t>
+      </w:r>
+      <w:r>
+        <w:rPr>
+          <w:lang w:eastAsia="da-DK"/>
+        </w:rPr>
+        <w:t>es</w:t>
+      </w:r>
+      <w:r>
+        <w:rPr>
+          <w:lang w:eastAsia="da-DK"/>
+        </w:rPr>
+        <w:t xml:space="preserve"> fra top til bund, og da jeg ville have det omvendt, </w:t>
+      </w:r>
+      <w:r>
+        <w:rPr>
+          <w:lang w:eastAsia="da-DK"/>
+        </w:rPr>
+        <w:t xml:space="preserve">skulle selve teksten nu </w:t>
+      </w:r>
+      <w:r>
+        <w:rPr>
+          <w:lang w:eastAsia="da-DK"/>
+        </w:rPr>
+        <w:t>spejlvendes</w:t>
+      </w:r>
+      <w:r>
+        <w:rPr>
+          <w:lang w:eastAsia="da-DK"/>
+        </w:rPr>
+        <w:t xml:space="preserve">, hvilket jeg gjorde ved at </w:t>
+      </w:r>
+      <w:r>
+        <w:rPr>
+          <w:lang w:eastAsia="da-DK"/>
+        </w:rPr>
+        <w:t>rotere</w:t>
+      </w:r>
+      <w:r>
+        <w:rPr>
+          <w:lang w:eastAsia="da-DK"/>
+        </w:rPr>
+        <w:t xml:space="preserve"> den</w:t>
+      </w:r>
+      <w:r>
+        <w:rPr>
+          <w:lang w:eastAsia="da-DK"/>
+        </w:rPr>
+        <w:t xml:space="preserve"> 180 grader</w:t>
+      </w:r>
+      <w:r>
+        <w:rPr>
+          <w:lang w:eastAsia="da-DK"/>
+        </w:rPr>
+        <w:t>.</w:t>
+      </w:r>
+      <w:r>
+        <w:rPr>
+          <w:lang w:eastAsia="da-DK"/>
+        </w:rPr>
+        <w:t xml:space="preserve"> </w:t>
+      </w:r>
+      <w:r>
+        <w:rPr>
+          <w:lang w:eastAsia="da-DK"/>
+        </w:rPr>
+        <w:t xml:space="preserve">Med det gjort kunne </w:t>
+      </w:r>
+      <w:r>
+        <w:rPr>
+          <w:lang w:eastAsia="da-DK"/>
+        </w:rPr>
+        <w:t xml:space="preserve">man </w:t>
+      </w:r>
+      <w:r>
+        <w:rPr>
+          <w:lang w:eastAsia="da-DK"/>
+        </w:rPr>
+        <w:t xml:space="preserve">nu </w:t>
+      </w:r>
+      <w:r>
+        <w:rPr>
+          <w:lang w:eastAsia="da-DK"/>
+        </w:rPr>
+        <w:t xml:space="preserve">læse </w:t>
+      </w:r>
+      <w:r>
+        <w:rPr>
+          <w:lang w:eastAsia="da-DK"/>
+        </w:rPr>
+        <w:t xml:space="preserve">teksten </w:t>
+      </w:r>
+      <w:r>
+        <w:rPr>
+          <w:lang w:eastAsia="da-DK"/>
+        </w:rPr>
+        <w:t xml:space="preserve">fra bunden </w:t>
+      </w:r>
+      <w:r>
+        <w:rPr>
+          <w:lang w:eastAsia="da-DK"/>
+        </w:rPr>
+        <w:t xml:space="preserve">mod </w:t>
+      </w:r>
+      <w:r>
+        <w:rPr>
+          <w:lang w:eastAsia="da-DK"/>
+        </w:rPr>
+        <w:t>toppen.</w:t>
+      </w:r>
+    </w:p>
+    <w:p>
+      <w:pPr>
+        <w:jc w:val="both"/>
+        <w:rPr>
+          <w:lang w:eastAsia="da-DK"/>
+        </w:rPr>
+      </w:pPr>
+      <w:r>
+        <w:rPr>
+          <w:lang w:eastAsia="da-DK"/>
+        </w:rPr>
+        <w:t>Desuden var det også problematisk at få den tynde linje under teksten</w:t>
+      </w:r>
+      <w:r>
+        <w:rPr>
+          <w:lang w:eastAsia="da-DK"/>
+        </w:rPr>
+        <w:t xml:space="preserve"> til at stå vertikalt</w:t>
+      </w:r>
+      <w:r>
+        <w:rPr>
+          <w:lang w:eastAsia="da-DK"/>
+        </w:rPr>
+        <w:t>, da det umiddelbart ikke er muligt at rotere eller sætte ”writing-mode” til vertical for et &lt;hr&gt; element, så jeg endte med bare at lave en division der var 1px bred og 100% høj (indefor .vertical divisionen) og så sætte dens baggrundsfarve til sort. På nogle browsere som Firefox forsvinder linjen dog nogle gange afhængig af browserens skalering, så jeg vil i fremtiden prøve at finde en bedre løsning.</w:t>
+      </w:r>
+    </w:p>
+    <w:p>
+      <w:pPr>
+        <w:jc w:val="both"/>
+        <w:rPr>
+          <w:lang w:eastAsia="da-DK"/>
+        </w:rPr>
+      </w:pPr>
+      <w:r>
+        <w:rPr>
+          <w:lang w:eastAsia="da-DK"/>
+        </w:rPr>
+        <w:t>Det</w:t>
+      </w:r>
+      <w:r>
+        <w:rPr>
+          <w:lang w:eastAsia="da-DK"/>
+        </w:rPr>
+        <w:t xml:space="preserve"> var </w:t>
+      </w:r>
+      <w:r>
+        <w:rPr>
+          <w:lang w:eastAsia="da-DK"/>
+        </w:rPr>
+        <w:t>d</w:t>
+      </w:r>
+      <w:r>
+        <w:rPr>
+          <w:lang w:eastAsia="da-DK"/>
+        </w:rPr>
+        <w:t>en forkorte</w:t>
+      </w:r>
+      <w:r>
+        <w:rPr>
+          <w:lang w:eastAsia="da-DK"/>
+        </w:rPr>
+        <w:t>de</w:t>
+      </w:r>
+      <w:r>
+        <w:rPr>
+          <w:lang w:eastAsia="da-DK"/>
+        </w:rPr>
+        <w:t xml:space="preserve"> version af, hvordan jeg løste </w:t>
+      </w:r>
+      <w:r>
+        <w:rPr>
+          <w:lang w:eastAsia="da-DK"/>
+        </w:rPr>
+        <w:t>forskydningsproblemet</w:t>
+      </w:r>
+      <w:r>
+        <w:rPr>
+          <w:lang w:eastAsia="da-DK"/>
+        </w:rPr>
+        <w:t xml:space="preserve">, da jeg også prøvede </w:t>
+      </w:r>
+      <w:r>
+        <w:rPr>
+          <w:lang w:eastAsia="da-DK"/>
+        </w:rPr>
+        <w:t xml:space="preserve">at løse det på </w:t>
+      </w:r>
+      <w:r>
+        <w:rPr>
+          <w:lang w:eastAsia="da-DK"/>
+        </w:rPr>
+        <w:t>andre</w:t>
+      </w:r>
+      <w:r>
+        <w:rPr>
+          <w:lang w:eastAsia="da-DK"/>
+        </w:rPr>
+        <w:t xml:space="preserve"> måder</w:t>
+      </w:r>
+      <w:r>
+        <w:rPr>
+          <w:lang w:eastAsia="da-DK"/>
+        </w:rPr>
+        <w:t>, som f.eks. at sætte ”transform-origin” til at være det nederste venstre hjørne af tekstelementet og derefter rotere det med ”transform: rotateZ()”</w:t>
+      </w:r>
+      <w:r>
+        <w:rPr>
+          <w:lang w:eastAsia="da-DK"/>
+        </w:rPr>
+        <w:t>,</w:t>
+      </w:r>
+      <w:r>
+        <w:rPr>
+          <w:lang w:eastAsia="da-DK"/>
+        </w:rPr>
+        <w:t xml:space="preserve"> men det </w:t>
+      </w:r>
+      <w:r>
+        <w:rPr>
+          <w:lang w:eastAsia="da-DK"/>
+        </w:rPr>
+        <w:t>ledte til andre layout problemer</w:t>
+      </w:r>
+      <w:r>
+        <w:rPr>
+          <w:lang w:eastAsia="da-DK"/>
+        </w:rPr>
+        <w:t>.</w:t>
+      </w:r>
+      <w:r>
+        <w:rPr>
+          <w:lang w:eastAsia="da-DK"/>
+        </w:rPr>
+        <w:t xml:space="preserve"> </w:t>
+      </w:r>
+    </w:p>
+    <w:p>
+      <w:pPr>
+        <w:jc w:val="both"/>
         <w:rPr>
           <w:rFonts w:cstheme="minorHAnsi"/>
         </w:rPr>
@@ -1670,6 +2386,18 @@
     <w:basedOn w:val="Standardskrifttypeiafsnit"/>
     <w:rsid w:val="00173656"/>
   </w:style>
+  <w:style w:type="character" w:styleId="BesgtLink">
+    <w:name w:val="FollowedHyperlink"/>
+    <w:basedOn w:val="Standardskrifttypeiafsnit"/>
+    <w:uiPriority w:val="99"/>
+    <w:semiHidden/>
+    <w:unhideWhenUsed/>
+    <w:rsid w:val="008D0A61"/>
+    <w:rPr>
+      <w:color w:val="954F72" w:themeColor="followedHyperlink"/>
+      <w:u w:val="single"/>
+    </w:rPr>
+  </w:style>
 </w:styles>
 </file>
 

</xml_diff>